<commit_message>
1. Update Animation,Scene,UI Json Template. 2. Update Json version convert doc.
</commit_message>
<xml_diff>
--- a/JsonConvert/doc/JSON版本转换工具说明.docx
+++ b/JsonConvert/doc/JSON版本转换工具说明.docx
@@ -1,6 +1,6 @@
 
 <file path=word/document.xml><?xml version="1.0" encoding="utf-8"?>
-<w:document xmlns:ve="http://schemas.openxmlformats.org/markup-compatibility/2006" xmlns:o="urn:schemas-microsoft-com:office:office" xmlns:r="http://schemas.openxmlformats.org/officeDocument/2006/relationships" xmlns:m="http://schemas.openxmlformats.org/officeDocument/2006/math" xmlns:v="urn:schemas-microsoft-com:vml" xmlns:wp="http://schemas.openxmlformats.org/drawingml/2006/wordprocessingDrawing" xmlns:w10="urn:schemas-microsoft-com:office:word" xmlns:w="http://schemas.openxmlformats.org/wordprocessingml/2006/main" xmlns:wne="http://schemas.microsoft.com/office/word/2006/wordml">
+<w:document xmlns:wpc="http://schemas.microsoft.com/office/word/2010/wordprocessingCanvas" xmlns:mc="http://schemas.openxmlformats.org/markup-compatibility/2006" xmlns:o="urn:schemas-microsoft-com:office:office" xmlns:r="http://schemas.openxmlformats.org/officeDocument/2006/relationships" xmlns:m="http://schemas.openxmlformats.org/officeDocument/2006/math" xmlns:v="urn:schemas-microsoft-com:vml" xmlns:wp14="http://schemas.microsoft.com/office/word/2010/wordprocessingDrawing" xmlns:wp="http://schemas.openxmlformats.org/drawingml/2006/wordprocessingDrawing" xmlns:w10="urn:schemas-microsoft-com:office:word" xmlns:w="http://schemas.openxmlformats.org/wordprocessingml/2006/main" xmlns:w14="http://schemas.microsoft.com/office/word/2010/wordml" xmlns:wpg="http://schemas.microsoft.com/office/word/2010/wordprocessingGroup" xmlns:wpi="http://schemas.microsoft.com/office/word/2010/wordprocessingInk" xmlns:wne="http://schemas.microsoft.com/office/word/2006/wordml" xmlns:wps="http://schemas.microsoft.com/office/word/2010/wordprocessingShape" mc:Ignorable="w14 wp14">
   <w:body>
     <w:p>
       <w:pPr>
@@ -33,12 +33,14 @@
       <w:r>
         <w:tab/>
       </w:r>
+      <w:proofErr w:type="spellStart"/>
       <w:r>
         <w:rPr>
           <w:rFonts w:hint="eastAsia"/>
         </w:rPr>
         <w:t>JsonConvert</w:t>
       </w:r>
+      <w:proofErr w:type="spellEnd"/>
       <w:r>
         <w:rPr>
           <w:rFonts w:hint="eastAsia"/>
@@ -55,11 +57,19 @@
       <w:r>
         <w:tab/>
       </w:r>
-      <w:r>
-        <w:rPr>
-          <w:rFonts w:hint="eastAsia"/>
-        </w:rPr>
-        <w:t>一。功能简介：</w:t>
+      <w:proofErr w:type="gramStart"/>
+      <w:r>
+        <w:rPr>
+          <w:rFonts w:hint="eastAsia"/>
+        </w:rPr>
+        <w:t>一</w:t>
+      </w:r>
+      <w:proofErr w:type="gramEnd"/>
+      <w:r>
+        <w:rPr>
+          <w:rFonts w:hint="eastAsia"/>
+        </w:rPr>
+        <w:t>。功能简介：</w:t>
       </w:r>
     </w:p>
     <w:p>
@@ -85,8 +95,15 @@
           <w:rFonts w:hint="eastAsia"/>
         </w:rPr>
         <w:tab/>
+      </w:r>
+      <w:proofErr w:type="spellStart"/>
+      <w:r>
+        <w:rPr>
+          <w:rFonts w:hint="eastAsia"/>
+        </w:rPr>
         <w:t>JsonConvert</w:t>
       </w:r>
+      <w:proofErr w:type="spellEnd"/>
       <w:r>
         <w:rPr>
           <w:rFonts w:hint="eastAsia"/>
@@ -105,12 +122,14 @@
         </w:rPr>
         <w:t>版本</w:t>
       </w:r>
+      <w:proofErr w:type="spellStart"/>
       <w:r>
         <w:rPr>
           <w:rFonts w:hint="eastAsia"/>
         </w:rPr>
         <w:t>Cocostudio</w:t>
       </w:r>
+      <w:proofErr w:type="spellEnd"/>
       <w:r>
         <w:rPr>
           <w:rFonts w:hint="eastAsia"/>
@@ -145,14 +164,22 @@
         <w:t xml:space="preserve"> </w:t>
       </w:r>
       <w:r>
-        <w:t xml:space="preserve"> Json </w:t>
-      </w:r>
-      <w:r>
-        <w:rPr>
-          <w:rFonts w:hint="eastAsia"/>
-        </w:rPr>
         <w:t xml:space="preserve"> </w:t>
       </w:r>
+      <w:proofErr w:type="spellStart"/>
+      <w:r>
+        <w:t>Json</w:t>
+      </w:r>
+      <w:proofErr w:type="spellEnd"/>
+      <w:r>
+        <w:t xml:space="preserve"> </w:t>
+      </w:r>
+      <w:r>
+        <w:rPr>
+          <w:rFonts w:hint="eastAsia"/>
+        </w:rPr>
+        <w:t xml:space="preserve"> </w:t>
+      </w:r>
       <w:r>
         <w:t>File</w:t>
       </w:r>
@@ -174,12 +201,14 @@
         </w:rPr>
         <w:t>版本</w:t>
       </w:r>
+      <w:proofErr w:type="spellStart"/>
       <w:r>
         <w:rPr>
           <w:rFonts w:hint="eastAsia"/>
         </w:rPr>
         <w:t>Cocostudio</w:t>
       </w:r>
+      <w:proofErr w:type="spellEnd"/>
       <w:r>
         <w:rPr>
           <w:rFonts w:hint="eastAsia"/>
@@ -204,11 +233,19 @@
         </w:rPr>
         <w:t>（</w:t>
       </w:r>
-      <w:r>
-        <w:rPr>
-          <w:rFonts w:hint="eastAsia"/>
-        </w:rPr>
-        <w:t>Json Template File )</w:t>
+      <w:proofErr w:type="spellStart"/>
+      <w:r>
+        <w:rPr>
+          <w:rFonts w:hint="eastAsia"/>
+        </w:rPr>
+        <w:t>Json</w:t>
+      </w:r>
+      <w:proofErr w:type="spellEnd"/>
+      <w:r>
+        <w:rPr>
+          <w:rFonts w:hint="eastAsia"/>
+        </w:rPr>
+        <w:t xml:space="preserve"> Template File )</w:t>
       </w:r>
       <w:r>
         <w:rPr>
@@ -337,7 +374,7 @@
                     <pic:cNvPicPr/>
                   </pic:nvPicPr>
                   <pic:blipFill>
-                    <a:blip r:embed="rId6"/>
+                    <a:blip r:embed="rId7"/>
                     <a:stretch>
                       <a:fillRect/>
                     </a:stretch>
@@ -417,6 +454,7 @@
       <w:r>
         <w:t>,</w:t>
       </w:r>
+      <w:proofErr w:type="gramStart"/>
       <w:r>
         <w:rPr>
           <w:rFonts w:hint="eastAsia"/>
@@ -427,7 +465,14 @@
         <w:rPr>
           <w:rFonts w:hint="eastAsia"/>
         </w:rPr>
-        <w:t>低版本</w:t>
+        <w:t>低</w:t>
+      </w:r>
+      <w:proofErr w:type="gramEnd"/>
+      <w:r>
+        <w:rPr>
+          <w:rFonts w:hint="eastAsia"/>
+        </w:rPr>
+        <w:t>版本</w:t>
       </w:r>
       <w:r>
         <w:rPr>
@@ -447,9 +492,11 @@
         </w:rPr>
         <w:t>比如</w:t>
       </w:r>
+      <w:proofErr w:type="spellStart"/>
       <w:r>
         <w:t>Cocostudio</w:t>
       </w:r>
+      <w:proofErr w:type="spellEnd"/>
       <w:r>
         <w:rPr>
           <w:rFonts w:hint="eastAsia"/>
@@ -539,18 +586,21 @@
         </w:rPr>
         <w:t>高版本</w:t>
       </w:r>
+      <w:proofErr w:type="spellStart"/>
       <w:r>
         <w:rPr>
           <w:rFonts w:hint="eastAsia"/>
         </w:rPr>
         <w:t>Cocostudio</w:t>
       </w:r>
+      <w:proofErr w:type="spellEnd"/>
       <w:r>
         <w:rPr>
           <w:rFonts w:hint="eastAsia"/>
         </w:rPr>
         <w:t>工程的</w:t>
       </w:r>
+      <w:proofErr w:type="spellStart"/>
       <w:r>
         <w:rPr>
           <w:rFonts w:hint="eastAsia"/>
@@ -560,23 +610,34 @@
       <w:r>
         <w:t>son</w:t>
       </w:r>
+      <w:proofErr w:type="spellEnd"/>
       <w:r>
         <w:rPr>
           <w:rFonts w:hint="eastAsia"/>
         </w:rPr>
         <w:t>目录中的</w:t>
       </w:r>
+      <w:proofErr w:type="spellStart"/>
       <w:r>
         <w:rPr>
           <w:rFonts w:hint="eastAsia"/>
         </w:rPr>
         <w:t>Json</w:t>
       </w:r>
-      <w:r>
-        <w:rPr>
-          <w:rFonts w:hint="eastAsia"/>
-        </w:rPr>
-        <w:t>源数据文件。</w:t>
+      <w:proofErr w:type="spellEnd"/>
+      <w:proofErr w:type="gramStart"/>
+      <w:r>
+        <w:rPr>
+          <w:rFonts w:hint="eastAsia"/>
+        </w:rPr>
+        <w:t>源数据</w:t>
+      </w:r>
+      <w:proofErr w:type="gramEnd"/>
+      <w:r>
+        <w:rPr>
+          <w:rFonts w:hint="eastAsia"/>
+        </w:rPr>
+        <w:t>文件。</w:t>
       </w:r>
     </w:p>
     <w:p>
@@ -739,18 +800,21 @@
         </w:rPr>
         <w:t>高版本</w:t>
       </w:r>
+      <w:proofErr w:type="spellStart"/>
       <w:r>
         <w:rPr>
           <w:rFonts w:hint="eastAsia"/>
         </w:rPr>
         <w:t>Cocostudio</w:t>
       </w:r>
+      <w:proofErr w:type="spellEnd"/>
       <w:r>
         <w:rPr>
           <w:rFonts w:hint="eastAsia"/>
         </w:rPr>
         <w:t>工程的</w:t>
       </w:r>
+      <w:proofErr w:type="spellStart"/>
       <w:r>
         <w:rPr>
           <w:rFonts w:hint="eastAsia"/>
@@ -760,23 +824,34 @@
       <w:r>
         <w:t>son</w:t>
       </w:r>
+      <w:proofErr w:type="spellEnd"/>
       <w:r>
         <w:rPr>
           <w:rFonts w:hint="eastAsia"/>
         </w:rPr>
         <w:t>目录中的</w:t>
       </w:r>
+      <w:proofErr w:type="spellStart"/>
       <w:r>
         <w:rPr>
           <w:rFonts w:hint="eastAsia"/>
         </w:rPr>
         <w:t>Json</w:t>
       </w:r>
-      <w:r>
-        <w:rPr>
-          <w:rFonts w:hint="eastAsia"/>
-        </w:rPr>
-        <w:t>源数据文件</w:t>
+      <w:proofErr w:type="spellEnd"/>
+      <w:proofErr w:type="gramStart"/>
+      <w:r>
+        <w:rPr>
+          <w:rFonts w:hint="eastAsia"/>
+        </w:rPr>
+        <w:t>源数据</w:t>
+      </w:r>
+      <w:proofErr w:type="gramEnd"/>
+      <w:r>
+        <w:rPr>
+          <w:rFonts w:hint="eastAsia"/>
+        </w:rPr>
+        <w:t>文件</w:t>
       </w:r>
       <w:r>
         <w:rPr>
@@ -812,9 +887,11 @@
         </w:rPr>
         <w:t>之后用记事本打开</w:t>
       </w:r>
+      <w:proofErr w:type="spellStart"/>
       <w:r>
         <w:t>ui</w:t>
       </w:r>
+      <w:proofErr w:type="spellEnd"/>
       <w:r>
         <w:rPr>
           <w:rFonts w:hint="eastAsia"/>
@@ -878,21 +955,25 @@
         </w:rPr>
         <w:t>版本的</w:t>
       </w:r>
+      <w:proofErr w:type="spellStart"/>
       <w:r>
         <w:rPr>
           <w:rFonts w:hint="eastAsia"/>
         </w:rPr>
         <w:t>Cocostudio</w:t>
       </w:r>
+      <w:proofErr w:type="spellEnd"/>
       <w:r>
         <w:rPr>
           <w:rFonts w:hint="eastAsia"/>
         </w:rPr>
         <w:t>打开</w:t>
       </w:r>
+      <w:proofErr w:type="spellStart"/>
       <w:r>
         <w:t>ui</w:t>
       </w:r>
+      <w:proofErr w:type="spellEnd"/>
       <w:r>
         <w:rPr>
           <w:rFonts w:hint="eastAsia"/>
@@ -906,133 +987,1289 @@
           <w:tab w:val="left" w:pos="820"/>
         </w:tabs>
       </w:pPr>
-    </w:p>
-    <w:p>
-      <w:pPr>
-        <w:pStyle w:val="2"/>
-        <w:rPr>
-          <w:rFonts w:hint="eastAsia"/>
-        </w:rPr>
-      </w:pPr>
-      <w:r>
-        <w:rPr>
-          <w:rFonts w:hint="eastAsia"/>
-        </w:rPr>
-        <w:t>Cocostudio</w:t>
-      </w:r>
-      <w:r>
-        <w:rPr>
-          <w:rFonts w:hint="eastAsia"/>
-        </w:rPr>
-        <w:t>界面编辑器低版本的模版文件清单</w:t>
-      </w:r>
-      <w:r>
-        <w:t>:</w:t>
-      </w:r>
-    </w:p>
-    <w:p>
-      <w:pPr>
-        <w:tabs>
-          <w:tab w:val="left" w:pos="820"/>
-        </w:tabs>
-      </w:pPr>
-      <w:r>
-        <w:t>CocostuioGUITemplate_1201.json</w:t>
-      </w:r>
-      <w:r>
-        <w:t xml:space="preserve"> : 1.2</w:t>
-      </w:r>
-      <w:r>
-        <w:rPr>
-          <w:rFonts w:hint="eastAsia"/>
-        </w:rPr>
-        <w:t>版本</w:t>
-      </w:r>
-      <w:r>
-        <w:rPr>
-          <w:rFonts w:hint="eastAsia"/>
-        </w:rPr>
-        <w:t>Cocostudio</w:t>
-      </w:r>
-      <w:r>
-        <w:rPr>
-          <w:rFonts w:hint="eastAsia"/>
-        </w:rPr>
-        <w:t>界面编辑器的模版文件</w:t>
-      </w:r>
-    </w:p>
-    <w:p>
-      <w:pPr>
-        <w:tabs>
-          <w:tab w:val="left" w:pos="820"/>
-        </w:tabs>
-      </w:pPr>
-      <w:r>
-        <w:t>CocostuioGUITemplate_1301.json</w:t>
-      </w:r>
-      <w:r>
-        <w:t>:</w:t>
-      </w:r>
+      <w:r>
+        <w:rPr>
+          <w:rFonts w:hint="eastAsia"/>
+        </w:rPr>
+        <w:lastRenderedPageBreak/>
+        <w:t>实例：</w:t>
+      </w:r>
+    </w:p>
+    <w:p>
+      <w:pPr>
+        <w:pStyle w:val="3"/>
+      </w:pPr>
       <w:r>
         <w:t xml:space="preserve"> </w:t>
       </w:r>
       <w:r>
-        <w:t>1.3</w:t>
-      </w:r>
-      <w:r>
-        <w:rPr>
-          <w:rFonts w:hint="eastAsia"/>
-        </w:rPr>
-        <w:t>版本</w:t>
-      </w:r>
-      <w:r>
-        <w:rPr>
-          <w:rFonts w:hint="eastAsia"/>
-        </w:rPr>
-        <w:t>Cocostudio</w:t>
-      </w:r>
-      <w:r>
-        <w:rPr>
-          <w:rFonts w:hint="eastAsia"/>
-        </w:rPr>
-        <w:t>界面编辑器的模版文件</w:t>
-      </w:r>
-    </w:p>
-    <w:p>
-      <w:pPr>
-        <w:tabs>
-          <w:tab w:val="left" w:pos="820"/>
-        </w:tabs>
-      </w:pPr>
-      <w:r>
-        <w:t>CocostuioGUITemplate_1401.json</w:t>
-      </w:r>
-      <w:r>
-        <w:t>:</w:t>
-      </w:r>
-      <w:r>
-        <w:t xml:space="preserve"> </w:t>
-      </w:r>
-      <w:r>
-        <w:t>1.4</w:t>
-      </w:r>
-      <w:r>
-        <w:rPr>
-          <w:rFonts w:hint="eastAsia"/>
-        </w:rPr>
-        <w:t>版本</w:t>
-      </w:r>
-      <w:r>
-        <w:rPr>
-          <w:rFonts w:hint="eastAsia"/>
-        </w:rPr>
-        <w:t>Cocostudio</w:t>
-      </w:r>
-      <w:r>
-        <w:rPr>
-          <w:rFonts w:hint="eastAsia"/>
-        </w:rPr>
-        <w:t>界面编辑器的模版文件</w:t>
+        <w:rPr>
+          <w:rFonts w:hint="eastAsia"/>
+        </w:rPr>
+        <w:t>将高版本的</w:t>
+      </w:r>
+      <w:r>
+        <w:rPr>
+          <w:rFonts w:hint="eastAsia"/>
+        </w:rPr>
+        <w:t>UI</w:t>
+      </w:r>
+      <w:r>
+        <w:rPr>
+          <w:rFonts w:hint="eastAsia"/>
+        </w:rPr>
+        <w:t>编辑器导出</w:t>
+      </w:r>
+      <w:r>
+        <w:rPr>
+          <w:rFonts w:hint="eastAsia"/>
+        </w:rPr>
+        <w:t>JSON</w:t>
+      </w:r>
+      <w:r>
+        <w:rPr>
+          <w:rFonts w:hint="eastAsia"/>
+        </w:rPr>
+        <w:t>转换为低版体的</w:t>
+      </w:r>
+      <w:r>
+        <w:rPr>
+          <w:rFonts w:hint="eastAsia"/>
+        </w:rPr>
+        <w:t>JSON</w:t>
+      </w:r>
+      <w:r>
+        <w:rPr>
+          <w:rFonts w:hint="eastAsia"/>
+        </w:rPr>
+        <w:t>文件</w:t>
+      </w:r>
+    </w:p>
+    <w:p>
+      <w:pPr>
+        <w:tabs>
+          <w:tab w:val="left" w:pos="820"/>
+        </w:tabs>
+      </w:pPr>
+      <w:r>
+        <w:t>(1)</w:t>
+      </w:r>
+      <w:r>
+        <w:rPr>
+          <w:rFonts w:hint="eastAsia"/>
+        </w:rPr>
+        <w:t>打开</w:t>
+      </w:r>
+      <w:proofErr w:type="spellStart"/>
+      <w:r>
+        <w:rPr>
+          <w:rFonts w:hint="eastAsia"/>
+        </w:rPr>
+        <w:t>JsonConvert</w:t>
+      </w:r>
+      <w:proofErr w:type="spellEnd"/>
+      <w:r>
+        <w:rPr>
+          <w:rFonts w:hint="eastAsia"/>
+        </w:rPr>
+        <w:t>程序</w:t>
+      </w:r>
+    </w:p>
+    <w:p>
+      <w:pPr>
+        <w:tabs>
+          <w:tab w:val="left" w:pos="820"/>
+        </w:tabs>
+      </w:pPr>
+      <w:r>
+        <w:t>(2)</w:t>
+      </w:r>
+      <w:r>
+        <w:rPr>
+          <w:rFonts w:hint="eastAsia"/>
+        </w:rPr>
+        <w:t>点击</w:t>
+      </w:r>
+      <w:r>
+        <w:t>"</w:t>
+      </w:r>
+      <w:proofErr w:type="spellStart"/>
+      <w:r>
+        <w:rPr>
+          <w:rFonts w:hint="eastAsia"/>
+        </w:rPr>
+        <w:t>Json</w:t>
+      </w:r>
+      <w:proofErr w:type="spellEnd"/>
+      <w:r>
+        <w:rPr>
+          <w:rFonts w:hint="eastAsia"/>
+        </w:rPr>
+        <w:t xml:space="preserve"> Template File"</w:t>
+      </w:r>
+      <w:r>
+        <w:rPr>
+          <w:rFonts w:hint="eastAsia"/>
+        </w:rPr>
+        <w:t>编辑框对应的</w:t>
+      </w:r>
+      <w:r>
+        <w:t>"Browse"</w:t>
+      </w:r>
+      <w:r>
+        <w:rPr>
+          <w:rFonts w:hint="eastAsia"/>
+        </w:rPr>
+        <w:t>按钮，查找选中相应版本的模版文件。比如：</w:t>
+      </w:r>
+      <w:r>
+        <w:t>CocostuioGUITemplate_1000.json</w:t>
+      </w:r>
+      <w:r>
+        <w:t>~</w:t>
+      </w:r>
+      <w:r>
+        <w:t xml:space="preserve"> CocostuioGUITemplate_1401.json</w:t>
+      </w:r>
+      <w:r>
+        <w:rPr>
+          <w:rFonts w:hint="eastAsia"/>
+        </w:rPr>
+        <w:t>。</w:t>
+      </w:r>
+    </w:p>
+    <w:p>
+      <w:pPr>
+        <w:tabs>
+          <w:tab w:val="left" w:pos="820"/>
+        </w:tabs>
+      </w:pPr>
+      <w:r>
+        <w:t>(3)</w:t>
+      </w:r>
+      <w:r>
+        <w:rPr>
+          <w:rFonts w:hint="eastAsia"/>
+        </w:rPr>
+        <w:t>点击</w:t>
+      </w:r>
+      <w:r>
+        <w:t xml:space="preserve">"Source </w:t>
+      </w:r>
+      <w:proofErr w:type="spellStart"/>
+      <w:r>
+        <w:t>Json</w:t>
+      </w:r>
+      <w:proofErr w:type="spellEnd"/>
+      <w:r>
+        <w:t xml:space="preserve"> File"</w:t>
+      </w:r>
+      <w:r>
+        <w:rPr>
+          <w:rFonts w:hint="eastAsia"/>
+        </w:rPr>
+        <w:t>编辑框对应的</w:t>
+      </w:r>
+      <w:r>
+        <w:t>"Browse"</w:t>
+      </w:r>
+      <w:r>
+        <w:rPr>
+          <w:rFonts w:hint="eastAsia"/>
+        </w:rPr>
+        <w:t>按钮，查找到高版本的</w:t>
+      </w:r>
+      <w:r>
+        <w:rPr>
+          <w:rFonts w:hint="eastAsia"/>
+        </w:rPr>
+        <w:t>JSON</w:t>
+      </w:r>
+      <w:r>
+        <w:rPr>
+          <w:rFonts w:hint="eastAsia"/>
+        </w:rPr>
+        <w:t>文件。</w:t>
+      </w:r>
+    </w:p>
+    <w:p>
+      <w:pPr>
+        <w:tabs>
+          <w:tab w:val="left" w:pos="820"/>
+        </w:tabs>
+      </w:pPr>
+      <w:r>
+        <w:t>(4)</w:t>
+      </w:r>
+      <w:r>
+        <w:rPr>
+          <w:rFonts w:hint="eastAsia"/>
+        </w:rPr>
+        <w:t>点击</w:t>
+      </w:r>
+      <w:r>
+        <w:rPr>
+          <w:rFonts w:hint="eastAsia"/>
+        </w:rPr>
+        <w:t xml:space="preserve">"Target </w:t>
+      </w:r>
+      <w:proofErr w:type="spellStart"/>
+      <w:r>
+        <w:rPr>
+          <w:rFonts w:hint="eastAsia"/>
+        </w:rPr>
+        <w:t>Json</w:t>
+      </w:r>
+      <w:proofErr w:type="spellEnd"/>
+      <w:r>
+        <w:rPr>
+          <w:rFonts w:hint="eastAsia"/>
+        </w:rPr>
+        <w:t xml:space="preserve"> File"</w:t>
+      </w:r>
+      <w:r>
+        <w:rPr>
+          <w:rFonts w:hint="eastAsia"/>
+        </w:rPr>
+        <w:t>编辑框对应的</w:t>
+      </w:r>
+      <w:r>
+        <w:t>"Browse"</w:t>
+      </w:r>
+      <w:r>
+        <w:rPr>
+          <w:rFonts w:hint="eastAsia"/>
+        </w:rPr>
+        <w:t>按钮，查找要保存转换后的</w:t>
+      </w:r>
+      <w:r>
+        <w:rPr>
+          <w:rFonts w:hint="eastAsia"/>
+        </w:rPr>
+        <w:t>JSON</w:t>
+      </w:r>
+      <w:r>
+        <w:rPr>
+          <w:rFonts w:hint="eastAsia"/>
+        </w:rPr>
+        <w:t>文件。</w:t>
+      </w:r>
+    </w:p>
+    <w:p>
+      <w:pPr>
+        <w:tabs>
+          <w:tab w:val="left" w:pos="820"/>
+        </w:tabs>
+      </w:pPr>
+      <w:r>
+        <w:t>(5)</w:t>
+      </w:r>
+      <w:r>
+        <w:rPr>
+          <w:rFonts w:hint="eastAsia"/>
+        </w:rPr>
+        <w:t>点击</w:t>
+      </w:r>
+      <w:r>
+        <w:t>"Convert"</w:t>
+      </w:r>
+      <w:r>
+        <w:rPr>
+          <w:rFonts w:hint="eastAsia"/>
+        </w:rPr>
+        <w:t>。</w:t>
+      </w:r>
+    </w:p>
+    <w:p>
+      <w:pPr>
+        <w:tabs>
+          <w:tab w:val="left" w:pos="820"/>
+        </w:tabs>
+      </w:pPr>
+      <w:r>
+        <w:t>(6)</w:t>
+      </w:r>
+      <w:r>
+        <w:rPr>
+          <w:rFonts w:hint="eastAsia"/>
+        </w:rPr>
+        <w:t>提示成功后，</w:t>
+      </w:r>
+      <w:r>
+        <w:rPr>
+          <w:rFonts w:hint="eastAsia"/>
+        </w:rPr>
+        <w:t>确保</w:t>
+      </w:r>
+      <w:r>
+        <w:rPr>
+          <w:rFonts w:hint="eastAsia"/>
+        </w:rPr>
+        <w:t>JSON</w:t>
+      </w:r>
+      <w:r>
+        <w:rPr>
+          <w:rFonts w:hint="eastAsia"/>
+        </w:rPr>
+        <w:t>文件和资源相对应</w:t>
+      </w:r>
+      <w:r>
+        <w:rPr>
+          <w:rFonts w:hint="eastAsia"/>
+        </w:rPr>
+        <w:t>将转换后的</w:t>
+      </w:r>
+      <w:r>
+        <w:rPr>
+          <w:rFonts w:hint="eastAsia"/>
+        </w:rPr>
+        <w:t>JSON</w:t>
+      </w:r>
+      <w:r>
+        <w:rPr>
+          <w:rFonts w:hint="eastAsia"/>
+        </w:rPr>
+        <w:t>文件用于低版本</w:t>
+      </w:r>
+      <w:r>
+        <w:rPr>
+          <w:rFonts w:hint="eastAsia"/>
+        </w:rPr>
+        <w:t>Cocos2d-x</w:t>
+      </w:r>
+      <w:r>
+        <w:rPr>
+          <w:rFonts w:hint="eastAsia"/>
+        </w:rPr>
+        <w:t>引擎的加载显示。</w:t>
+      </w:r>
+    </w:p>
+    <w:p>
+      <w:pPr>
+        <w:tabs>
+          <w:tab w:val="left" w:pos="820"/>
+        </w:tabs>
+      </w:pPr>
+    </w:p>
+    <w:p>
+      <w:pPr>
+        <w:tabs>
+          <w:tab w:val="left" w:pos="820"/>
+        </w:tabs>
+        <w:rPr>
+          <w:rFonts w:hint="eastAsia"/>
+        </w:rPr>
+      </w:pPr>
+    </w:p>
+    <w:p>
+      <w:pPr>
+        <w:tabs>
+          <w:tab w:val="left" w:pos="820"/>
+        </w:tabs>
+        <w:rPr>
+          <w:rFonts w:hint="eastAsia"/>
+        </w:rPr>
+      </w:pPr>
+    </w:p>
+    <w:p>
+      <w:pPr>
+        <w:tabs>
+          <w:tab w:val="left" w:pos="820"/>
+        </w:tabs>
+      </w:pPr>
+    </w:p>
+    <w:p>
+      <w:pPr>
+        <w:tabs>
+          <w:tab w:val="left" w:pos="820"/>
+        </w:tabs>
+        <w:rPr>
+          <w:b/>
+          <w:bCs/>
+          <w:sz w:val="32"/>
+          <w:szCs w:val="32"/>
+        </w:rPr>
+      </w:pPr>
+      <w:r>
+        <w:rPr>
+          <w:rFonts w:hint="eastAsia"/>
+          <w:b/>
+          <w:bCs/>
+          <w:sz w:val="32"/>
+          <w:szCs w:val="32"/>
+        </w:rPr>
+        <w:t>将高版本的</w:t>
+      </w:r>
+      <w:r>
+        <w:rPr>
+          <w:rFonts w:hint="eastAsia"/>
+          <w:b/>
+          <w:bCs/>
+          <w:sz w:val="32"/>
+          <w:szCs w:val="32"/>
+        </w:rPr>
+        <w:t>动画</w:t>
+      </w:r>
+      <w:r>
+        <w:rPr>
+          <w:rFonts w:hint="eastAsia"/>
+          <w:b/>
+          <w:bCs/>
+          <w:sz w:val="32"/>
+          <w:szCs w:val="32"/>
+        </w:rPr>
+        <w:t>编辑器导出</w:t>
+      </w:r>
+      <w:r>
+        <w:rPr>
+          <w:rFonts w:hint="eastAsia"/>
+          <w:b/>
+          <w:bCs/>
+          <w:sz w:val="32"/>
+          <w:szCs w:val="32"/>
+        </w:rPr>
+        <w:t>JSON</w:t>
+      </w:r>
+      <w:r>
+        <w:rPr>
+          <w:rFonts w:hint="eastAsia"/>
+          <w:b/>
+          <w:bCs/>
+          <w:sz w:val="32"/>
+          <w:szCs w:val="32"/>
+        </w:rPr>
+        <w:t>转换为低版体的</w:t>
+      </w:r>
+      <w:r>
+        <w:rPr>
+          <w:rFonts w:hint="eastAsia"/>
+          <w:b/>
+          <w:bCs/>
+          <w:sz w:val="32"/>
+          <w:szCs w:val="32"/>
+        </w:rPr>
+        <w:t>JSON</w:t>
+      </w:r>
+      <w:r>
+        <w:rPr>
+          <w:rFonts w:hint="eastAsia"/>
+          <w:b/>
+          <w:bCs/>
+          <w:sz w:val="32"/>
+          <w:szCs w:val="32"/>
+        </w:rPr>
+        <w:t>文件</w:t>
+      </w:r>
+    </w:p>
+    <w:p>
+      <w:pPr>
+        <w:tabs>
+          <w:tab w:val="left" w:pos="820"/>
+        </w:tabs>
+      </w:pPr>
+      <w:r>
+        <w:t>(1)</w:t>
+      </w:r>
+      <w:r>
+        <w:rPr>
+          <w:rFonts w:hint="eastAsia"/>
+        </w:rPr>
+        <w:t>打开</w:t>
+      </w:r>
+      <w:proofErr w:type="spellStart"/>
+      <w:r>
+        <w:rPr>
+          <w:rFonts w:hint="eastAsia"/>
+        </w:rPr>
+        <w:t>JsonConvert</w:t>
+      </w:r>
+      <w:proofErr w:type="spellEnd"/>
+      <w:r>
+        <w:rPr>
+          <w:rFonts w:hint="eastAsia"/>
+        </w:rPr>
+        <w:t>程序</w:t>
+      </w:r>
+    </w:p>
+    <w:p>
+      <w:pPr>
+        <w:tabs>
+          <w:tab w:val="left" w:pos="820"/>
+        </w:tabs>
+      </w:pPr>
+      <w:r>
+        <w:t>(2)</w:t>
+      </w:r>
+      <w:r>
+        <w:rPr>
+          <w:rFonts w:hint="eastAsia"/>
+        </w:rPr>
+        <w:t>点击</w:t>
+      </w:r>
+      <w:r>
+        <w:t>"</w:t>
+      </w:r>
+      <w:proofErr w:type="spellStart"/>
+      <w:r>
+        <w:rPr>
+          <w:rFonts w:hint="eastAsia"/>
+        </w:rPr>
+        <w:t>Json</w:t>
+      </w:r>
+      <w:proofErr w:type="spellEnd"/>
+      <w:r>
+        <w:rPr>
+          <w:rFonts w:hint="eastAsia"/>
+        </w:rPr>
+        <w:t xml:space="preserve"> Template File"</w:t>
+      </w:r>
+      <w:r>
+        <w:rPr>
+          <w:rFonts w:hint="eastAsia"/>
+        </w:rPr>
+        <w:t>编辑框对应的</w:t>
+      </w:r>
+      <w:r>
+        <w:t>"Browse"</w:t>
+      </w:r>
+      <w:r>
+        <w:rPr>
+          <w:rFonts w:hint="eastAsia"/>
+        </w:rPr>
+        <w:t>按钮，查找选中</w:t>
+      </w:r>
+      <w:r>
+        <w:rPr>
+          <w:rFonts w:hint="eastAsia"/>
+        </w:rPr>
+        <w:t>想要转换为对应版本的文件，</w:t>
+      </w:r>
+      <w:r>
+        <w:rPr>
+          <w:rFonts w:hint="eastAsia"/>
+        </w:rPr>
+        <w:t>比如：</w:t>
+      </w:r>
+      <w:r>
+        <w:t>1.0.0.0_</w:t>
+      </w:r>
+      <w:r>
+        <w:t>.json</w:t>
+      </w:r>
+      <w:r>
+        <w:rPr>
+          <w:rFonts w:hint="eastAsia"/>
+        </w:rPr>
+        <w:t>文件。（即想要把</w:t>
+      </w:r>
+      <w:r>
+        <w:t xml:space="preserve">Source </w:t>
+      </w:r>
+      <w:proofErr w:type="spellStart"/>
+      <w:r>
+        <w:t>Json</w:t>
+      </w:r>
+      <w:proofErr w:type="spellEnd"/>
+      <w:r>
+        <w:t xml:space="preserve"> File</w:t>
+      </w:r>
+      <w:r>
+        <w:rPr>
+          <w:rFonts w:hint="eastAsia"/>
+        </w:rPr>
+        <w:t>转换为</w:t>
+      </w:r>
+      <w:r>
+        <w:rPr>
+          <w:rFonts w:hint="eastAsia"/>
+        </w:rPr>
+        <w:t>1.0</w:t>
+      </w:r>
+      <w:r>
+        <w:rPr>
+          <w:rFonts w:hint="eastAsia"/>
+        </w:rPr>
+        <w:t>版本对应的</w:t>
+      </w:r>
+      <w:r>
+        <w:rPr>
+          <w:rFonts w:hint="eastAsia"/>
+        </w:rPr>
+        <w:t>JSON</w:t>
+      </w:r>
+      <w:r>
+        <w:rPr>
+          <w:rFonts w:hint="eastAsia"/>
+        </w:rPr>
+        <w:t>文件）</w:t>
+      </w:r>
+    </w:p>
+    <w:p>
+      <w:pPr>
+        <w:tabs>
+          <w:tab w:val="left" w:pos="820"/>
+        </w:tabs>
+      </w:pPr>
+      <w:r>
+        <w:t>(3)</w:t>
+      </w:r>
+      <w:r>
+        <w:rPr>
+          <w:rFonts w:hint="eastAsia"/>
+        </w:rPr>
+        <w:t>点击</w:t>
+      </w:r>
+      <w:r>
+        <w:t xml:space="preserve">"Source </w:t>
+      </w:r>
+      <w:proofErr w:type="spellStart"/>
+      <w:r>
+        <w:t>Json</w:t>
+      </w:r>
+      <w:proofErr w:type="spellEnd"/>
+      <w:r>
+        <w:t xml:space="preserve"> File"</w:t>
+      </w:r>
+      <w:r>
+        <w:rPr>
+          <w:rFonts w:hint="eastAsia"/>
+        </w:rPr>
+        <w:t>编辑框对应的</w:t>
+      </w:r>
+      <w:r>
+        <w:t>"Browse"</w:t>
+      </w:r>
+      <w:r>
+        <w:rPr>
+          <w:rFonts w:hint="eastAsia"/>
+        </w:rPr>
+        <w:t>按钮，查找到高版本的</w:t>
+      </w:r>
+      <w:r>
+        <w:rPr>
+          <w:rFonts w:hint="eastAsia"/>
+        </w:rPr>
+        <w:t>JSON</w:t>
+      </w:r>
+      <w:r>
+        <w:rPr>
+          <w:rFonts w:hint="eastAsia"/>
+        </w:rPr>
+        <w:t>文件。</w:t>
+      </w:r>
+    </w:p>
+    <w:p>
+      <w:pPr>
+        <w:tabs>
+          <w:tab w:val="left" w:pos="820"/>
+        </w:tabs>
+      </w:pPr>
+      <w:r>
+        <w:t>(4)</w:t>
+      </w:r>
+      <w:r>
+        <w:rPr>
+          <w:rFonts w:hint="eastAsia"/>
+        </w:rPr>
+        <w:t>点击</w:t>
+      </w:r>
+      <w:r>
+        <w:rPr>
+          <w:rFonts w:hint="eastAsia"/>
+        </w:rPr>
+        <w:t xml:space="preserve">"Target </w:t>
+      </w:r>
+      <w:proofErr w:type="spellStart"/>
+      <w:r>
+        <w:rPr>
+          <w:rFonts w:hint="eastAsia"/>
+        </w:rPr>
+        <w:t>Json</w:t>
+      </w:r>
+      <w:proofErr w:type="spellEnd"/>
+      <w:r>
+        <w:rPr>
+          <w:rFonts w:hint="eastAsia"/>
+        </w:rPr>
+        <w:t xml:space="preserve"> File"</w:t>
+      </w:r>
+      <w:r>
+        <w:rPr>
+          <w:rFonts w:hint="eastAsia"/>
+        </w:rPr>
+        <w:t>编辑框对应的</w:t>
+      </w:r>
+      <w:r>
+        <w:t>"Browse"</w:t>
+      </w:r>
+      <w:r>
+        <w:rPr>
+          <w:rFonts w:hint="eastAsia"/>
+        </w:rPr>
+        <w:t>按钮，查找要保存转换后的</w:t>
+      </w:r>
+      <w:r>
+        <w:rPr>
+          <w:rFonts w:hint="eastAsia"/>
+        </w:rPr>
+        <w:t>JSON</w:t>
+      </w:r>
+      <w:r>
+        <w:rPr>
+          <w:rFonts w:hint="eastAsia"/>
+        </w:rPr>
+        <w:t>文件。</w:t>
+      </w:r>
+    </w:p>
+    <w:p>
+      <w:pPr>
+        <w:tabs>
+          <w:tab w:val="left" w:pos="820"/>
+        </w:tabs>
+      </w:pPr>
+      <w:r>
+        <w:t>(5)</w:t>
+      </w:r>
+      <w:r>
+        <w:rPr>
+          <w:rFonts w:hint="eastAsia"/>
+        </w:rPr>
+        <w:t>点击</w:t>
+      </w:r>
+      <w:r>
+        <w:t>"Convert"</w:t>
+      </w:r>
+      <w:r>
+        <w:rPr>
+          <w:rFonts w:hint="eastAsia"/>
+        </w:rPr>
+        <w:t>。</w:t>
+      </w:r>
+    </w:p>
+    <w:p>
+      <w:pPr>
+        <w:tabs>
+          <w:tab w:val="left" w:pos="820"/>
+        </w:tabs>
+      </w:pPr>
+      <w:r>
+        <w:t>(6)</w:t>
+      </w:r>
+      <w:r>
+        <w:rPr>
+          <w:rFonts w:hint="eastAsia"/>
+        </w:rPr>
+        <w:t>提示成功后，</w:t>
+      </w:r>
+      <w:r>
+        <w:rPr>
+          <w:rFonts w:hint="eastAsia"/>
+        </w:rPr>
+        <w:t>确保</w:t>
+      </w:r>
+      <w:r>
+        <w:rPr>
+          <w:rFonts w:hint="eastAsia"/>
+        </w:rPr>
+        <w:t>JSON</w:t>
+      </w:r>
+      <w:r>
+        <w:rPr>
+          <w:rFonts w:hint="eastAsia"/>
+        </w:rPr>
+        <w:t>文件和资源相对应</w:t>
+      </w:r>
+      <w:r>
+        <w:rPr>
+          <w:rFonts w:hint="eastAsia"/>
+        </w:rPr>
+        <w:t>将转换后的</w:t>
+      </w:r>
+      <w:r>
+        <w:rPr>
+          <w:rFonts w:hint="eastAsia"/>
+        </w:rPr>
+        <w:t>JSON</w:t>
+      </w:r>
+      <w:r>
+        <w:rPr>
+          <w:rFonts w:hint="eastAsia"/>
+        </w:rPr>
+        <w:t>文件用于低版本</w:t>
+      </w:r>
+      <w:r>
+        <w:rPr>
+          <w:rFonts w:hint="eastAsia"/>
+        </w:rPr>
+        <w:t>Cocos2d-x</w:t>
+      </w:r>
+      <w:r>
+        <w:rPr>
+          <w:rFonts w:hint="eastAsia"/>
+        </w:rPr>
+        <w:t>引擎的加载显示。</w:t>
+      </w:r>
+    </w:p>
+    <w:p>
+      <w:pPr>
+        <w:tabs>
+          <w:tab w:val="left" w:pos="820"/>
+        </w:tabs>
+        <w:rPr>
+          <w:rFonts w:hint="eastAsia"/>
+        </w:rPr>
+      </w:pPr>
+    </w:p>
+    <w:p>
+      <w:pPr>
+        <w:tabs>
+          <w:tab w:val="left" w:pos="820"/>
+        </w:tabs>
+        <w:rPr>
+          <w:rFonts w:hint="eastAsia"/>
+        </w:rPr>
+      </w:pPr>
+    </w:p>
+    <w:p>
+      <w:pPr>
+        <w:tabs>
+          <w:tab w:val="left" w:pos="820"/>
+        </w:tabs>
+        <w:rPr>
+          <w:rFonts w:hint="eastAsia"/>
+        </w:rPr>
+      </w:pPr>
+    </w:p>
+    <w:p>
+      <w:pPr>
+        <w:tabs>
+          <w:tab w:val="left" w:pos="820"/>
+        </w:tabs>
+        <w:rPr>
+          <w:rFonts w:hint="eastAsia"/>
+        </w:rPr>
+      </w:pPr>
+    </w:p>
+    <w:p>
+      <w:pPr>
+        <w:tabs>
+          <w:tab w:val="left" w:pos="820"/>
+        </w:tabs>
+        <w:rPr>
+          <w:b/>
+          <w:bCs/>
+          <w:sz w:val="32"/>
+          <w:szCs w:val="32"/>
+        </w:rPr>
+      </w:pPr>
+      <w:r>
+        <w:rPr>
+          <w:rFonts w:hint="eastAsia"/>
+          <w:b/>
+          <w:bCs/>
+          <w:sz w:val="32"/>
+          <w:szCs w:val="32"/>
+        </w:rPr>
+        <w:t>将高版本的</w:t>
+      </w:r>
+      <w:r>
+        <w:rPr>
+          <w:rFonts w:hint="eastAsia"/>
+          <w:b/>
+          <w:bCs/>
+          <w:sz w:val="32"/>
+          <w:szCs w:val="32"/>
+        </w:rPr>
+        <w:t>场景</w:t>
+      </w:r>
+      <w:r>
+        <w:rPr>
+          <w:rFonts w:hint="eastAsia"/>
+          <w:b/>
+          <w:bCs/>
+          <w:sz w:val="32"/>
+          <w:szCs w:val="32"/>
+        </w:rPr>
+        <w:t>编辑器导出</w:t>
+      </w:r>
+      <w:r>
+        <w:rPr>
+          <w:rFonts w:hint="eastAsia"/>
+          <w:b/>
+          <w:bCs/>
+          <w:sz w:val="32"/>
+          <w:szCs w:val="32"/>
+        </w:rPr>
+        <w:t>JSON</w:t>
+      </w:r>
+      <w:r>
+        <w:rPr>
+          <w:rFonts w:hint="eastAsia"/>
+          <w:b/>
+          <w:bCs/>
+          <w:sz w:val="32"/>
+          <w:szCs w:val="32"/>
+        </w:rPr>
+        <w:t>转换为低版体的</w:t>
+      </w:r>
+      <w:r>
+        <w:rPr>
+          <w:rFonts w:hint="eastAsia"/>
+          <w:b/>
+          <w:bCs/>
+          <w:sz w:val="32"/>
+          <w:szCs w:val="32"/>
+        </w:rPr>
+        <w:t>JSON</w:t>
+      </w:r>
+      <w:r>
+        <w:rPr>
+          <w:rFonts w:hint="eastAsia"/>
+          <w:b/>
+          <w:bCs/>
+          <w:sz w:val="32"/>
+          <w:szCs w:val="32"/>
+        </w:rPr>
+        <w:t>文件</w:t>
+      </w:r>
+    </w:p>
+    <w:p>
+      <w:pPr>
+        <w:tabs>
+          <w:tab w:val="left" w:pos="820"/>
+        </w:tabs>
+      </w:pPr>
+      <w:r>
+        <w:t>(1)</w:t>
+      </w:r>
+      <w:r>
+        <w:rPr>
+          <w:rFonts w:hint="eastAsia"/>
+        </w:rPr>
+        <w:t>打开</w:t>
+      </w:r>
+      <w:proofErr w:type="spellStart"/>
+      <w:r>
+        <w:rPr>
+          <w:rFonts w:hint="eastAsia"/>
+        </w:rPr>
+        <w:t>JsonConvert</w:t>
+      </w:r>
+      <w:proofErr w:type="spellEnd"/>
+      <w:r>
+        <w:rPr>
+          <w:rFonts w:hint="eastAsia"/>
+        </w:rPr>
+        <w:t>程序</w:t>
+      </w:r>
+    </w:p>
+    <w:p>
+      <w:pPr>
+        <w:tabs>
+          <w:tab w:val="left" w:pos="820"/>
+        </w:tabs>
+      </w:pPr>
+      <w:r>
+        <w:t>(2)</w:t>
+      </w:r>
+      <w:r>
+        <w:rPr>
+          <w:rFonts w:hint="eastAsia"/>
+        </w:rPr>
+        <w:t>点击</w:t>
+      </w:r>
+      <w:r>
+        <w:t>"</w:t>
+      </w:r>
+      <w:proofErr w:type="spellStart"/>
+      <w:r>
+        <w:rPr>
+          <w:rFonts w:hint="eastAsia"/>
+        </w:rPr>
+        <w:t>Json</w:t>
+      </w:r>
+      <w:proofErr w:type="spellEnd"/>
+      <w:r>
+        <w:rPr>
+          <w:rFonts w:hint="eastAsia"/>
+        </w:rPr>
+        <w:t xml:space="preserve"> Template File"</w:t>
+      </w:r>
+      <w:r>
+        <w:rPr>
+          <w:rFonts w:hint="eastAsia"/>
+        </w:rPr>
+        <w:t>编辑框对应的</w:t>
+      </w:r>
+      <w:r>
+        <w:t>"Browse"</w:t>
+      </w:r>
+      <w:r>
+        <w:rPr>
+          <w:rFonts w:hint="eastAsia"/>
+        </w:rPr>
+        <w:t>按钮，查找选中想要转换为对应版本的文件，比如：</w:t>
+      </w:r>
+      <w:r>
+        <w:t>1.0.0.0_</w:t>
+      </w:r>
+      <w:r>
+        <w:t>.json</w:t>
+      </w:r>
+      <w:r>
+        <w:rPr>
+          <w:rFonts w:hint="eastAsia"/>
+        </w:rPr>
+        <w:t>文件。（即想要把</w:t>
+      </w:r>
+      <w:r>
+        <w:t xml:space="preserve">Source </w:t>
+      </w:r>
+      <w:proofErr w:type="spellStart"/>
+      <w:r>
+        <w:t>Json</w:t>
+      </w:r>
+      <w:proofErr w:type="spellEnd"/>
+      <w:r>
+        <w:t xml:space="preserve"> File</w:t>
+      </w:r>
+      <w:r>
+        <w:rPr>
+          <w:rFonts w:hint="eastAsia"/>
+        </w:rPr>
+        <w:t>转换为</w:t>
+      </w:r>
+      <w:r>
+        <w:rPr>
+          <w:rFonts w:hint="eastAsia"/>
+        </w:rPr>
+        <w:t>1.0</w:t>
+      </w:r>
+      <w:r>
+        <w:rPr>
+          <w:rFonts w:hint="eastAsia"/>
+        </w:rPr>
+        <w:t>版本对应的</w:t>
+      </w:r>
+      <w:r>
+        <w:rPr>
+          <w:rFonts w:hint="eastAsia"/>
+        </w:rPr>
+        <w:t>JSON</w:t>
+      </w:r>
+      <w:r>
+        <w:rPr>
+          <w:rFonts w:hint="eastAsia"/>
+        </w:rPr>
+        <w:t>文件）</w:t>
+      </w:r>
+    </w:p>
+    <w:p>
+      <w:pPr>
+        <w:tabs>
+          <w:tab w:val="left" w:pos="820"/>
+        </w:tabs>
+      </w:pPr>
+      <w:r>
+        <w:t>(3)</w:t>
+      </w:r>
+      <w:r>
+        <w:rPr>
+          <w:rFonts w:hint="eastAsia"/>
+        </w:rPr>
+        <w:t>点击</w:t>
+      </w:r>
+      <w:r>
+        <w:t xml:space="preserve">"Source </w:t>
+      </w:r>
+      <w:proofErr w:type="spellStart"/>
+      <w:r>
+        <w:t>Json</w:t>
+      </w:r>
+      <w:proofErr w:type="spellEnd"/>
+      <w:r>
+        <w:t xml:space="preserve"> File"</w:t>
+      </w:r>
+      <w:r>
+        <w:rPr>
+          <w:rFonts w:hint="eastAsia"/>
+        </w:rPr>
+        <w:t>编辑框对应的</w:t>
+      </w:r>
+      <w:r>
+        <w:t>"Browse"</w:t>
+      </w:r>
+      <w:r>
+        <w:rPr>
+          <w:rFonts w:hint="eastAsia"/>
+        </w:rPr>
+        <w:t>按钮，查找到高版本的</w:t>
+      </w:r>
+      <w:r>
+        <w:rPr>
+          <w:rFonts w:hint="eastAsia"/>
+        </w:rPr>
+        <w:t>JSON</w:t>
+      </w:r>
+      <w:r>
+        <w:rPr>
+          <w:rFonts w:hint="eastAsia"/>
+        </w:rPr>
+        <w:t>文件。</w:t>
+      </w:r>
+    </w:p>
+    <w:p>
+      <w:pPr>
+        <w:tabs>
+          <w:tab w:val="left" w:pos="820"/>
+        </w:tabs>
+      </w:pPr>
+      <w:r>
+        <w:t>(4)</w:t>
+      </w:r>
+      <w:r>
+        <w:rPr>
+          <w:rFonts w:hint="eastAsia"/>
+        </w:rPr>
+        <w:t>点击</w:t>
+      </w:r>
+      <w:r>
+        <w:rPr>
+          <w:rFonts w:hint="eastAsia"/>
+        </w:rPr>
+        <w:t xml:space="preserve">"Target </w:t>
+      </w:r>
+      <w:proofErr w:type="spellStart"/>
+      <w:r>
+        <w:rPr>
+          <w:rFonts w:hint="eastAsia"/>
+        </w:rPr>
+        <w:t>Json</w:t>
+      </w:r>
+      <w:proofErr w:type="spellEnd"/>
+      <w:r>
+        <w:rPr>
+          <w:rFonts w:hint="eastAsia"/>
+        </w:rPr>
+        <w:t xml:space="preserve"> File"</w:t>
+      </w:r>
+      <w:r>
+        <w:rPr>
+          <w:rFonts w:hint="eastAsia"/>
+        </w:rPr>
+        <w:t>编辑框对应的</w:t>
+      </w:r>
+      <w:r>
+        <w:t>"Browse"</w:t>
+      </w:r>
+      <w:r>
+        <w:rPr>
+          <w:rFonts w:hint="eastAsia"/>
+        </w:rPr>
+        <w:t>按钮，查找要保存转换后的</w:t>
+      </w:r>
+      <w:r>
+        <w:rPr>
+          <w:rFonts w:hint="eastAsia"/>
+        </w:rPr>
+        <w:t>JSON</w:t>
+      </w:r>
+      <w:r>
+        <w:rPr>
+          <w:rFonts w:hint="eastAsia"/>
+        </w:rPr>
+        <w:t>文件。</w:t>
+      </w:r>
+    </w:p>
+    <w:p>
+      <w:pPr>
+        <w:tabs>
+          <w:tab w:val="left" w:pos="820"/>
+        </w:tabs>
+      </w:pPr>
+      <w:r>
+        <w:t>(5)</w:t>
+      </w:r>
+      <w:r>
+        <w:rPr>
+          <w:rFonts w:hint="eastAsia"/>
+        </w:rPr>
+        <w:t>点击</w:t>
+      </w:r>
+      <w:r>
+        <w:t>"Convert"</w:t>
+      </w:r>
+      <w:r>
+        <w:rPr>
+          <w:rFonts w:hint="eastAsia"/>
+        </w:rPr>
+        <w:t>。</w:t>
+      </w:r>
+    </w:p>
+    <w:p>
+      <w:pPr>
+        <w:tabs>
+          <w:tab w:val="left" w:pos="820"/>
+        </w:tabs>
+      </w:pPr>
+      <w:r>
+        <w:t>(6)</w:t>
+      </w:r>
+      <w:r>
+        <w:rPr>
+          <w:rFonts w:hint="eastAsia"/>
+        </w:rPr>
+        <w:t>提示成功后，</w:t>
+      </w:r>
+      <w:r>
+        <w:rPr>
+          <w:rFonts w:hint="eastAsia"/>
+        </w:rPr>
+        <w:t>确保</w:t>
+      </w:r>
+      <w:r>
+        <w:rPr>
+          <w:rFonts w:hint="eastAsia"/>
+        </w:rPr>
+        <w:t>JSON</w:t>
+      </w:r>
+      <w:r>
+        <w:rPr>
+          <w:rFonts w:hint="eastAsia"/>
+        </w:rPr>
+        <w:t>文件和资源相对应</w:t>
+      </w:r>
+      <w:bookmarkStart w:id="0" w:name="_GoBack"/>
+      <w:bookmarkEnd w:id="0"/>
+      <w:r>
+        <w:rPr>
+          <w:rFonts w:hint="eastAsia"/>
+        </w:rPr>
+        <w:t>将转换后的</w:t>
+      </w:r>
+      <w:r>
+        <w:rPr>
+          <w:rFonts w:hint="eastAsia"/>
+        </w:rPr>
+        <w:t>JSON</w:t>
+      </w:r>
+      <w:r>
+        <w:rPr>
+          <w:rFonts w:hint="eastAsia"/>
+        </w:rPr>
+        <w:t>文件用于低版本</w:t>
+      </w:r>
+      <w:r>
+        <w:rPr>
+          <w:rFonts w:hint="eastAsia"/>
+        </w:rPr>
+        <w:t>Cocos2d-x</w:t>
+      </w:r>
+      <w:r>
+        <w:rPr>
+          <w:rFonts w:hint="eastAsia"/>
+        </w:rPr>
+        <w:t>引擎的加载显示。</w:t>
       </w:r>
     </w:p>
     <w:p>
@@ -1043,7 +2280,7 @@
       </w:pPr>
     </w:p>
     <w:sectPr>
-      <w:headerReference w:type="default" r:id="rId7"/>
+      <w:headerReference w:type="default" r:id="rId8"/>
       <w:pgSz w:w="11906" w:h="16838"/>
       <w:pgMar w:top="1440" w:right="1800" w:bottom="1440" w:left="1800" w:header="851" w:footer="992" w:gutter="0"/>
       <w:cols w:space="425"/>
@@ -1054,15 +2291,15 @@
 </file>
 
 <file path=word/endnotes.xml><?xml version="1.0" encoding="utf-8"?>
-<w:endnotes xmlns:ve="http://schemas.openxmlformats.org/markup-compatibility/2006" xmlns:o="urn:schemas-microsoft-com:office:office" xmlns:r="http://schemas.openxmlformats.org/officeDocument/2006/relationships" xmlns:m="http://schemas.openxmlformats.org/officeDocument/2006/math" xmlns:v="urn:schemas-microsoft-com:vml" xmlns:wp="http://schemas.openxmlformats.org/drawingml/2006/wordprocessingDrawing" xmlns:w10="urn:schemas-microsoft-com:office:word" xmlns:w="http://schemas.openxmlformats.org/wordprocessingml/2006/main" xmlns:wne="http://schemas.microsoft.com/office/word/2006/wordml">
-  <w:endnote w:type="separator" w:id="0">
+<w:endnotes xmlns:wpc="http://schemas.microsoft.com/office/word/2010/wordprocessingCanvas" xmlns:mc="http://schemas.openxmlformats.org/markup-compatibility/2006" xmlns:o="urn:schemas-microsoft-com:office:office" xmlns:r="http://schemas.openxmlformats.org/officeDocument/2006/relationships" xmlns:m="http://schemas.openxmlformats.org/officeDocument/2006/math" xmlns:v="urn:schemas-microsoft-com:vml" xmlns:wp14="http://schemas.microsoft.com/office/word/2010/wordprocessingDrawing" xmlns:wp="http://schemas.openxmlformats.org/drawingml/2006/wordprocessingDrawing" xmlns:w10="urn:schemas-microsoft-com:office:word" xmlns:w="http://schemas.openxmlformats.org/wordprocessingml/2006/main" xmlns:w14="http://schemas.microsoft.com/office/word/2010/wordml" xmlns:wpg="http://schemas.microsoft.com/office/word/2010/wordprocessingGroup" xmlns:wpi="http://schemas.microsoft.com/office/word/2010/wordprocessingInk" xmlns:wne="http://schemas.microsoft.com/office/word/2006/wordml" xmlns:wps="http://schemas.microsoft.com/office/word/2010/wordprocessingShape" mc:Ignorable="w14 wp14">
+  <w:endnote w:type="separator" w:id="-1">
     <w:p>
       <w:r>
         <w:separator/>
       </w:r>
     </w:p>
   </w:endnote>
-  <w:endnote w:type="continuationSeparator" w:id="1">
+  <w:endnote w:type="continuationSeparator" w:id="0">
     <w:p>
       <w:r>
         <w:continuationSeparator/>
@@ -1073,15 +2310,15 @@
 </file>
 
 <file path=word/footnotes.xml><?xml version="1.0" encoding="utf-8"?>
-<w:footnotes xmlns:ve="http://schemas.openxmlformats.org/markup-compatibility/2006" xmlns:o="urn:schemas-microsoft-com:office:office" xmlns:r="http://schemas.openxmlformats.org/officeDocument/2006/relationships" xmlns:m="http://schemas.openxmlformats.org/officeDocument/2006/math" xmlns:v="urn:schemas-microsoft-com:vml" xmlns:wp="http://schemas.openxmlformats.org/drawingml/2006/wordprocessingDrawing" xmlns:w10="urn:schemas-microsoft-com:office:word" xmlns:w="http://schemas.openxmlformats.org/wordprocessingml/2006/main" xmlns:wne="http://schemas.microsoft.com/office/word/2006/wordml">
-  <w:footnote w:type="separator" w:id="0">
+<w:footnotes xmlns:wpc="http://schemas.microsoft.com/office/word/2010/wordprocessingCanvas" xmlns:mc="http://schemas.openxmlformats.org/markup-compatibility/2006" xmlns:o="urn:schemas-microsoft-com:office:office" xmlns:r="http://schemas.openxmlformats.org/officeDocument/2006/relationships" xmlns:m="http://schemas.openxmlformats.org/officeDocument/2006/math" xmlns:v="urn:schemas-microsoft-com:vml" xmlns:wp14="http://schemas.microsoft.com/office/word/2010/wordprocessingDrawing" xmlns:wp="http://schemas.openxmlformats.org/drawingml/2006/wordprocessingDrawing" xmlns:w10="urn:schemas-microsoft-com:office:word" xmlns:w="http://schemas.openxmlformats.org/wordprocessingml/2006/main" xmlns:w14="http://schemas.microsoft.com/office/word/2010/wordml" xmlns:wpg="http://schemas.microsoft.com/office/word/2010/wordprocessingGroup" xmlns:wpi="http://schemas.microsoft.com/office/word/2010/wordprocessingInk" xmlns:wne="http://schemas.microsoft.com/office/word/2006/wordml" xmlns:wps="http://schemas.microsoft.com/office/word/2010/wordprocessingShape" mc:Ignorable="w14 wp14">
+  <w:footnote w:type="separator" w:id="-1">
     <w:p>
       <w:r>
         <w:separator/>
       </w:r>
     </w:p>
   </w:footnote>
-  <w:footnote w:type="continuationSeparator" w:id="1">
+  <w:footnote w:type="continuationSeparator" w:id="0">
     <w:p>
       <w:r>
         <w:continuationSeparator/>
@@ -1092,7 +2329,7 @@
 </file>
 
 <file path=word/header1.xml><?xml version="1.0" encoding="utf-8"?>
-<w:hdr xmlns:ve="http://schemas.openxmlformats.org/markup-compatibility/2006" xmlns:o="urn:schemas-microsoft-com:office:office" xmlns:r="http://schemas.openxmlformats.org/officeDocument/2006/relationships" xmlns:m="http://schemas.openxmlformats.org/officeDocument/2006/math" xmlns:v="urn:schemas-microsoft-com:vml" xmlns:wp="http://schemas.openxmlformats.org/drawingml/2006/wordprocessingDrawing" xmlns:w10="urn:schemas-microsoft-com:office:word" xmlns:w="http://schemas.openxmlformats.org/wordprocessingml/2006/main" xmlns:wne="http://schemas.microsoft.com/office/word/2006/wordml">
+<w:hdr xmlns:wpc="http://schemas.microsoft.com/office/word/2010/wordprocessingCanvas" xmlns:mc="http://schemas.openxmlformats.org/markup-compatibility/2006" xmlns:o="urn:schemas-microsoft-com:office:office" xmlns:r="http://schemas.openxmlformats.org/officeDocument/2006/relationships" xmlns:m="http://schemas.openxmlformats.org/officeDocument/2006/math" xmlns:v="urn:schemas-microsoft-com:vml" xmlns:wp14="http://schemas.microsoft.com/office/word/2010/wordprocessingDrawing" xmlns:wp="http://schemas.openxmlformats.org/drawingml/2006/wordprocessingDrawing" xmlns:w10="urn:schemas-microsoft-com:office:word" xmlns:w="http://schemas.openxmlformats.org/wordprocessingml/2006/main" xmlns:w14="http://schemas.microsoft.com/office/word/2010/wordml" xmlns:wpg="http://schemas.microsoft.com/office/word/2010/wordprocessingGroup" xmlns:wpi="http://schemas.microsoft.com/office/word/2010/wordprocessingInk" xmlns:wne="http://schemas.microsoft.com/office/word/2006/wordml" xmlns:wps="http://schemas.microsoft.com/office/word/2010/wordprocessingShape" mc:Ignorable="w14 wp14">
   <w:p>
     <w:pPr>
       <w:pStyle w:val="a3"/>
@@ -1103,12 +2340,14 @@
     <w:r>
       <w:tab/>
     </w:r>
+    <w:proofErr w:type="spellStart"/>
     <w:r>
       <w:rPr>
         <w:rFonts w:hint="eastAsia"/>
       </w:rPr>
       <w:t>JsonConvert</w:t>
     </w:r>
+    <w:proofErr w:type="spellEnd"/>
     <w:r>
       <w:rPr>
         <w:rFonts w:hint="eastAsia"/>
@@ -1120,7 +2359,7 @@
 </file>
 
 <file path=word/styles.xml><?xml version="1.0" encoding="utf-8"?>
-<w:styles xmlns:r="http://schemas.openxmlformats.org/officeDocument/2006/relationships" xmlns:w="http://schemas.openxmlformats.org/wordprocessingml/2006/main">
+<w:styles xmlns:mc="http://schemas.openxmlformats.org/markup-compatibility/2006" xmlns:r="http://schemas.openxmlformats.org/officeDocument/2006/relationships" xmlns:w="http://schemas.openxmlformats.org/wordprocessingml/2006/main" xmlns:w14="http://schemas.microsoft.com/office/word/2010/wordml" mc:Ignorable="w14">
   <w:docDefaults>
     <w:rPrDefault>
       <w:rPr>
@@ -1326,6 +2565,28 @@
       <w:szCs w:val="32"/>
     </w:rPr>
   </w:style>
+  <w:style w:type="paragraph" w:styleId="3">
+    <w:name w:val="heading 3"/>
+    <w:basedOn w:val="a"/>
+    <w:next w:val="a"/>
+    <w:link w:val="3Char"/>
+    <w:uiPriority w:val="9"/>
+    <w:unhideWhenUsed/>
+    <w:qFormat/>
+    <w:rsid w:val="005D4AF8"/>
+    <w:pPr>
+      <w:keepNext/>
+      <w:keepLines/>
+      <w:spacing w:before="260" w:after="260" w:line="416" w:lineRule="auto"/>
+      <w:outlineLvl w:val="2"/>
+    </w:pPr>
+    <w:rPr>
+      <w:b/>
+      <w:bCs/>
+      <w:sz w:val="32"/>
+      <w:szCs w:val="32"/>
+    </w:rPr>
+  </w:style>
   <w:style w:type="character" w:default="1" w:styleId="a0">
     <w:name w:val="Default Paragraph Font"/>
     <w:uiPriority w:val="1"/>
@@ -1337,7 +2598,6 @@
     <w:uiPriority w:val="99"/>
     <w:semiHidden/>
     <w:unhideWhenUsed/>
-    <w:qFormat/>
     <w:tblPr>
       <w:tblInd w:w="0" w:type="dxa"/>
       <w:tblCellMar>
@@ -1475,6 +2735,220 @@
       <w:sz w:val="32"/>
       <w:szCs w:val="32"/>
     </w:rPr>
+  </w:style>
+  <w:style w:type="character" w:customStyle="1" w:styleId="3Char">
+    <w:name w:val="标题 3 Char"/>
+    <w:basedOn w:val="a0"/>
+    <w:link w:val="3"/>
+    <w:uiPriority w:val="9"/>
+    <w:rsid w:val="005D4AF8"/>
+    <w:rPr>
+      <w:b/>
+      <w:bCs/>
+      <w:sz w:val="32"/>
+      <w:szCs w:val="32"/>
+    </w:rPr>
+  </w:style>
+  <w:style w:type="paragraph" w:styleId="a6">
+    <w:name w:val="List Paragraph"/>
+    <w:basedOn w:val="a"/>
+    <w:uiPriority w:val="34"/>
+    <w:qFormat/>
+    <w:rsid w:val="00456686"/>
+    <w:pPr>
+      <w:ind w:firstLineChars="200" w:firstLine="420"/>
+    </w:pPr>
+  </w:style>
+</w:styles>
+</file>
+
+<file path=word/stylesWithEffects.xml><?xml version="1.0" encoding="utf-8"?>
+<w:styles xmlns:wpc="http://schemas.microsoft.com/office/word/2010/wordprocessingCanvas" xmlns:mc="http://schemas.openxmlformats.org/markup-compatibility/2006" xmlns:o="urn:schemas-microsoft-com:office:office" xmlns:r="http://schemas.openxmlformats.org/officeDocument/2006/relationships" xmlns:m="http://schemas.openxmlformats.org/officeDocument/2006/math" xmlns:v="urn:schemas-microsoft-com:vml" xmlns:wp14="http://schemas.microsoft.com/office/word/2010/wordprocessingDrawing" xmlns:wp="http://schemas.openxmlformats.org/drawingml/2006/wordprocessingDrawing" xmlns:w10="urn:schemas-microsoft-com:office:word" xmlns:w="http://schemas.openxmlformats.org/wordprocessingml/2006/main" xmlns:w14="http://schemas.microsoft.com/office/word/2010/wordml" xmlns:wpg="http://schemas.microsoft.com/office/word/2010/wordprocessingGroup" xmlns:wpi="http://schemas.microsoft.com/office/word/2010/wordprocessingInk" xmlns:wne="http://schemas.microsoft.com/office/word/2006/wordml" xmlns:wps="http://schemas.microsoft.com/office/word/2010/wordprocessingShape" mc:Ignorable="w14 wp14">
+  <w:docDefaults>
+    <w:rPrDefault>
+      <w:rPr>
+        <w:rFonts w:asciiTheme="minorHAnsi" w:eastAsiaTheme="minorEastAsia" w:hAnsiTheme="minorHAnsi" w:cstheme="minorBidi"/>
+        <w:kern w:val="2"/>
+        <w:sz w:val="21"/>
+        <w:szCs w:val="22"/>
+        <w:lang w:val="en-US" w:eastAsia="zh-CN" w:bidi="ar-SA"/>
+      </w:rPr>
+    </w:rPrDefault>
+    <w:pPrDefault/>
+  </w:docDefaults>
+  <w:latentStyles w:defLockedState="0" w:defUIPriority="99" w:defSemiHidden="1" w:defUnhideWhenUsed="1" w:defQFormat="0" w:count="267">
+    <w:lsdException w:name="Normal" w:semiHidden="0" w:uiPriority="0" w:unhideWhenUsed="0" w:qFormat="1"/>
+    <w:lsdException w:name="heading 1" w:semiHidden="0" w:uiPriority="9" w:unhideWhenUsed="0" w:qFormat="1"/>
+    <w:lsdException w:name="heading 2" w:uiPriority="9" w:qFormat="1"/>
+    <w:lsdException w:name="heading 3" w:uiPriority="9" w:qFormat="1"/>
+    <w:lsdException w:name="heading 4" w:uiPriority="9" w:qFormat="1"/>
+    <w:lsdException w:name="heading 5" w:uiPriority="9" w:qFormat="1"/>
+    <w:lsdException w:name="heading 6" w:uiPriority="9" w:qFormat="1"/>
+    <w:lsdException w:name="heading 7" w:uiPriority="9" w:qFormat="1"/>
+    <w:lsdException w:name="heading 8" w:uiPriority="9" w:qFormat="1"/>
+    <w:lsdException w:name="heading 9" w:uiPriority="9" w:qFormat="1"/>
+    <w:lsdException w:name="toc 1" w:uiPriority="39"/>
+    <w:lsdException w:name="toc 2" w:uiPriority="39"/>
+    <w:lsdException w:name="toc 3" w:uiPriority="39"/>
+    <w:lsdException w:name="toc 4" w:uiPriority="39"/>
+    <w:lsdException w:name="toc 5" w:uiPriority="39"/>
+    <w:lsdException w:name="toc 6" w:uiPriority="39"/>
+    <w:lsdException w:name="toc 7" w:uiPriority="39"/>
+    <w:lsdException w:name="toc 8" w:uiPriority="39"/>
+    <w:lsdException w:name="toc 9" w:uiPriority="39"/>
+    <w:lsdException w:name="caption" w:uiPriority="35" w:qFormat="1"/>
+    <w:lsdException w:name="Title" w:semiHidden="0" w:uiPriority="10" w:unhideWhenUsed="0" w:qFormat="1"/>
+    <w:lsdException w:name="Default Paragraph Font" w:uiPriority="1"/>
+    <w:lsdException w:name="Subtitle" w:semiHidden="0" w:uiPriority="11" w:unhideWhenUsed="0" w:qFormat="1"/>
+    <w:lsdException w:name="Strong" w:semiHidden="0" w:uiPriority="22" w:unhideWhenUsed="0" w:qFormat="1"/>
+    <w:lsdException w:name="Emphasis" w:semiHidden="0" w:uiPriority="20" w:unhideWhenUsed="0" w:qFormat="1"/>
+    <w:lsdException w:name="Table Grid" w:semiHidden="0" w:uiPriority="59" w:unhideWhenUsed="0"/>
+    <w:lsdException w:name="Placeholder Text" w:unhideWhenUsed="0"/>
+    <w:lsdException w:name="No Spacing" w:semiHidden="0" w:uiPriority="1" w:unhideWhenUsed="0" w:qFormat="1"/>
+    <w:lsdException w:name="Light Shading" w:semiHidden="0" w:uiPriority="60" w:unhideWhenUsed="0"/>
+    <w:lsdException w:name="Light List" w:semiHidden="0" w:uiPriority="61" w:unhideWhenUsed="0"/>
+    <w:lsdException w:name="Light Grid" w:semiHidden="0" w:uiPriority="62" w:unhideWhenUsed="0"/>
+    <w:lsdException w:name="Medium Shading 1" w:semiHidden="0" w:uiPriority="63" w:unhideWhenUsed="0"/>
+    <w:lsdException w:name="Medium Shading 2" w:semiHidden="0" w:uiPriority="64" w:unhideWhenUsed="0"/>
+    <w:lsdException w:name="Medium List 1" w:semiHidden="0" w:uiPriority="65" w:unhideWhenUsed="0"/>
+    <w:lsdException w:name="Medium List 2" w:semiHidden="0" w:uiPriority="66" w:unhideWhenUsed="0"/>
+    <w:lsdException w:name="Medium Grid 1" w:semiHidden="0" w:uiPriority="67" w:unhideWhenUsed="0"/>
+    <w:lsdException w:name="Medium Grid 2" w:semiHidden="0" w:uiPriority="68" w:unhideWhenUsed="0"/>
+    <w:lsdException w:name="Medium Grid 3" w:semiHidden="0" w:uiPriority="69" w:unhideWhenUsed="0"/>
+    <w:lsdException w:name="Dark List" w:semiHidden="0" w:uiPriority="70" w:unhideWhenUsed="0"/>
+    <w:lsdException w:name="Colorful Shading" w:semiHidden="0" w:uiPriority="71" w:unhideWhenUsed="0"/>
+    <w:lsdException w:name="Colorful List" w:semiHidden="0" w:uiPriority="72" w:unhideWhenUsed="0"/>
+    <w:lsdException w:name="Colorful Grid" w:semiHidden="0" w:uiPriority="73" w:unhideWhenUsed="0"/>
+    <w:lsdException w:name="Light Shading Accent 1" w:semiHidden="0" w:uiPriority="60" w:unhideWhenUsed="0"/>
+    <w:lsdException w:name="Light List Accent 1" w:semiHidden="0" w:uiPriority="61" w:unhideWhenUsed="0"/>
+    <w:lsdException w:name="Light Grid Accent 1" w:semiHidden="0" w:uiPriority="62" w:unhideWhenUsed="0"/>
+    <w:lsdException w:name="Medium Shading 1 Accent 1" w:semiHidden="0" w:uiPriority="63" w:unhideWhenUsed="0"/>
+    <w:lsdException w:name="Medium Shading 2 Accent 1" w:semiHidden="0" w:uiPriority="64" w:unhideWhenUsed="0"/>
+    <w:lsdException w:name="Medium List 1 Accent 1" w:semiHidden="0" w:uiPriority="65" w:unhideWhenUsed="0"/>
+    <w:lsdException w:name="Revision" w:unhideWhenUsed="0"/>
+    <w:lsdException w:name="List Paragraph" w:semiHidden="0" w:uiPriority="34" w:unhideWhenUsed="0" w:qFormat="1"/>
+    <w:lsdException w:name="Quote" w:semiHidden="0" w:uiPriority="29" w:unhideWhenUsed="0" w:qFormat="1"/>
+    <w:lsdException w:name="Intense Quote" w:semiHidden="0" w:uiPriority="30" w:unhideWhenUsed="0" w:qFormat="1"/>
+    <w:lsdException w:name="Medium List 2 Accent 1" w:semiHidden="0" w:uiPriority="66" w:unhideWhenUsed="0"/>
+    <w:lsdException w:name="Medium Grid 1 Accent 1" w:semiHidden="0" w:uiPriority="67" w:unhideWhenUsed="0"/>
+    <w:lsdException w:name="Medium Grid 2 Accent 1" w:semiHidden="0" w:uiPriority="68" w:unhideWhenUsed="0"/>
+    <w:lsdException w:name="Medium Grid 3 Accent 1" w:semiHidden="0" w:uiPriority="69" w:unhideWhenUsed="0"/>
+    <w:lsdException w:name="Dark List Accent 1" w:semiHidden="0" w:uiPriority="70" w:unhideWhenUsed="0"/>
+    <w:lsdException w:name="Colorful Shading Accent 1" w:semiHidden="0" w:uiPriority="71" w:unhideWhenUsed="0"/>
+    <w:lsdException w:name="Colorful List Accent 1" w:semiHidden="0" w:uiPriority="72" w:unhideWhenUsed="0"/>
+    <w:lsdException w:name="Colorful Grid Accent 1" w:semiHidden="0" w:uiPriority="73" w:unhideWhenUsed="0"/>
+    <w:lsdException w:name="Light Shading Accent 2" w:semiHidden="0" w:uiPriority="60" w:unhideWhenUsed="0"/>
+    <w:lsdException w:name="Light List Accent 2" w:semiHidden="0" w:uiPriority="61" w:unhideWhenUsed="0"/>
+    <w:lsdException w:name="Light Grid Accent 2" w:semiHidden="0" w:uiPriority="62" w:unhideWhenUsed="0"/>
+    <w:lsdException w:name="Medium Shading 1 Accent 2" w:semiHidden="0" w:uiPriority="63" w:unhideWhenUsed="0"/>
+    <w:lsdException w:name="Medium Shading 2 Accent 2" w:semiHidden="0" w:uiPriority="64" w:unhideWhenUsed="0"/>
+    <w:lsdException w:name="Medium List 1 Accent 2" w:semiHidden="0" w:uiPriority="65" w:unhideWhenUsed="0"/>
+    <w:lsdException w:name="Medium List 2 Accent 2" w:semiHidden="0" w:uiPriority="66" w:unhideWhenUsed="0"/>
+    <w:lsdException w:name="Medium Grid 1 Accent 2" w:semiHidden="0" w:uiPriority="67" w:unhideWhenUsed="0"/>
+    <w:lsdException w:name="Medium Grid 2 Accent 2" w:semiHidden="0" w:uiPriority="68" w:unhideWhenUsed="0"/>
+    <w:lsdException w:name="Medium Grid 3 Accent 2" w:semiHidden="0" w:uiPriority="69" w:unhideWhenUsed="0"/>
+    <w:lsdException w:name="Dark List Accent 2" w:semiHidden="0" w:uiPriority="70" w:unhideWhenUsed="0"/>
+    <w:lsdException w:name="Colorful Shading Accent 2" w:semiHidden="0" w:uiPriority="71" w:unhideWhenUsed="0"/>
+    <w:lsdException w:name="Colorful List Accent 2" w:semiHidden="0" w:uiPriority="72" w:unhideWhenUsed="0"/>
+    <w:lsdException w:name="Colorful Grid Accent 2" w:semiHidden="0" w:uiPriority="73" w:unhideWhenUsed="0"/>
+    <w:lsdException w:name="Light Shading Accent 3" w:semiHidden="0" w:uiPriority="60" w:unhideWhenUsed="0"/>
+    <w:lsdException w:name="Light List Accent 3" w:semiHidden="0" w:uiPriority="61" w:unhideWhenUsed="0"/>
+    <w:lsdException w:name="Light Grid Accent 3" w:semiHidden="0" w:uiPriority="62" w:unhideWhenUsed="0"/>
+    <w:lsdException w:name="Medium Shading 1 Accent 3" w:semiHidden="0" w:uiPriority="63" w:unhideWhenUsed="0"/>
+    <w:lsdException w:name="Medium Shading 2 Accent 3" w:semiHidden="0" w:uiPriority="64" w:unhideWhenUsed="0"/>
+    <w:lsdException w:name="Medium List 1 Accent 3" w:semiHidden="0" w:uiPriority="65" w:unhideWhenUsed="0"/>
+    <w:lsdException w:name="Medium List 2 Accent 3" w:semiHidden="0" w:uiPriority="66" w:unhideWhenUsed="0"/>
+    <w:lsdException w:name="Medium Grid 1 Accent 3" w:semiHidden="0" w:uiPriority="67" w:unhideWhenUsed="0"/>
+    <w:lsdException w:name="Medium Grid 2 Accent 3" w:semiHidden="0" w:uiPriority="68" w:unhideWhenUsed="0"/>
+    <w:lsdException w:name="Medium Grid 3 Accent 3" w:semiHidden="0" w:uiPriority="69" w:unhideWhenUsed="0"/>
+    <w:lsdException w:name="Dark List Accent 3" w:semiHidden="0" w:uiPriority="70" w:unhideWhenUsed="0"/>
+    <w:lsdException w:name="Colorful Shading Accent 3" w:semiHidden="0" w:uiPriority="71" w:unhideWhenUsed="0"/>
+    <w:lsdException w:name="Colorful List Accent 3" w:semiHidden="0" w:uiPriority="72" w:unhideWhenUsed="0"/>
+    <w:lsdException w:name="Colorful Grid Accent 3" w:semiHidden="0" w:uiPriority="73" w:unhideWhenUsed="0"/>
+    <w:lsdException w:name="Light Shading Accent 4" w:semiHidden="0" w:uiPriority="60" w:unhideWhenUsed="0"/>
+    <w:lsdException w:name="Light List Accent 4" w:semiHidden="0" w:uiPriority="61" w:unhideWhenUsed="0"/>
+    <w:lsdException w:name="Light Grid Accent 4" w:semiHidden="0" w:uiPriority="62" w:unhideWhenUsed="0"/>
+    <w:lsdException w:name="Medium Shading 1 Accent 4" w:semiHidden="0" w:uiPriority="63" w:unhideWhenUsed="0"/>
+    <w:lsdException w:name="Medium Shading 2 Accent 4" w:semiHidden="0" w:uiPriority="64" w:unhideWhenUsed="0"/>
+    <w:lsdException w:name="Medium List 1 Accent 4" w:semiHidden="0" w:uiPriority="65" w:unhideWhenUsed="0"/>
+    <w:lsdException w:name="Medium List 2 Accent 4" w:semiHidden="0" w:uiPriority="66" w:unhideWhenUsed="0"/>
+    <w:lsdException w:name="Medium Grid 1 Accent 4" w:semiHidden="0" w:uiPriority="67" w:unhideWhenUsed="0"/>
+    <w:lsdException w:name="Medium Grid 2 Accent 4" w:semiHidden="0" w:uiPriority="68" w:unhideWhenUsed="0"/>
+    <w:lsdException w:name="Medium Grid 3 Accent 4" w:semiHidden="0" w:uiPriority="69" w:unhideWhenUsed="0"/>
+    <w:lsdException w:name="Dark List Accent 4" w:semiHidden="0" w:uiPriority="70" w:unhideWhenUsed="0"/>
+    <w:lsdException w:name="Colorful Shading Accent 4" w:semiHidden="0" w:uiPriority="71" w:unhideWhenUsed="0"/>
+    <w:lsdException w:name="Colorful List Accent 4" w:semiHidden="0" w:uiPriority="72" w:unhideWhenUsed="0"/>
+    <w:lsdException w:name="Colorful Grid Accent 4" w:semiHidden="0" w:uiPriority="73" w:unhideWhenUsed="0"/>
+    <w:lsdException w:name="Light Shading Accent 5" w:semiHidden="0" w:uiPriority="60" w:unhideWhenUsed="0"/>
+    <w:lsdException w:name="Light List Accent 5" w:semiHidden="0" w:uiPriority="61" w:unhideWhenUsed="0"/>
+    <w:lsdException w:name="Light Grid Accent 5" w:semiHidden="0" w:uiPriority="62" w:unhideWhenUsed="0"/>
+    <w:lsdException w:name="Medium Shading 1 Accent 5" w:semiHidden="0" w:uiPriority="63" w:unhideWhenUsed="0"/>
+    <w:lsdException w:name="Medium Shading 2 Accent 5" w:semiHidden="0" w:uiPriority="64" w:unhideWhenUsed="0"/>
+    <w:lsdException w:name="Medium List 1 Accent 5" w:semiHidden="0" w:uiPriority="65" w:unhideWhenUsed="0"/>
+    <w:lsdException w:name="Medium List 2 Accent 5" w:semiHidden="0" w:uiPriority="66" w:unhideWhenUsed="0"/>
+    <w:lsdException w:name="Medium Grid 1 Accent 5" w:semiHidden="0" w:uiPriority="67" w:unhideWhenUsed="0"/>
+    <w:lsdException w:name="Medium Grid 2 Accent 5" w:semiHidden="0" w:uiPriority="68" w:unhideWhenUsed="0"/>
+    <w:lsdException w:name="Medium Grid 3 Accent 5" w:semiHidden="0" w:uiPriority="69" w:unhideWhenUsed="0"/>
+    <w:lsdException w:name="Dark List Accent 5" w:semiHidden="0" w:uiPriority="70" w:unhideWhenUsed="0"/>
+    <w:lsdException w:name="Colorful Shading Accent 5" w:semiHidden="0" w:uiPriority="71" w:unhideWhenUsed="0"/>
+    <w:lsdException w:name="Colorful List Accent 5" w:semiHidden="0" w:uiPriority="72" w:unhideWhenUsed="0"/>
+    <w:lsdException w:name="Colorful Grid Accent 5" w:semiHidden="0" w:uiPriority="73" w:unhideWhenUsed="0"/>
+    <w:lsdException w:name="Light Shading Accent 6" w:semiHidden="0" w:uiPriority="60" w:unhideWhenUsed="0"/>
+    <w:lsdException w:name="Light List Accent 6" w:semiHidden="0" w:uiPriority="61" w:unhideWhenUsed="0"/>
+    <w:lsdException w:name="Light Grid Accent 6" w:semiHidden="0" w:uiPriority="62" w:unhideWhenUsed="0"/>
+    <w:lsdException w:name="Medium Shading 1 Accent 6" w:semiHidden="0" w:uiPriority="63" w:unhideWhenUsed="0"/>
+    <w:lsdException w:name="Medium Shading 2 Accent 6" w:semiHidden="0" w:uiPriority="64" w:unhideWhenUsed="0"/>
+    <w:lsdException w:name="Medium List 1 Accent 6" w:semiHidden="0" w:uiPriority="65" w:unhideWhenUsed="0"/>
+    <w:lsdException w:name="Medium List 2 Accent 6" w:semiHidden="0" w:uiPriority="66" w:unhideWhenUsed="0"/>
+    <w:lsdException w:name="Medium Grid 1 Accent 6" w:semiHidden="0" w:uiPriority="67" w:unhideWhenUsed="0"/>
+    <w:lsdException w:name="Medium Grid 2 Accent 6" w:semiHidden="0" w:uiPriority="68" w:unhideWhenUsed="0"/>
+    <w:lsdException w:name="Medium Grid 3 Accent 6" w:semiHidden="0" w:uiPriority="69" w:unhideWhenUsed="0"/>
+    <w:lsdException w:name="Dark List Accent 6" w:semiHidden="0" w:uiPriority="70" w:unhideWhenUsed="0"/>
+    <w:lsdException w:name="Colorful Shading Accent 6" w:semiHidden="0" w:uiPriority="71" w:unhideWhenUsed="0"/>
+    <w:lsdException w:name="Colorful List Accent 6" w:semiHidden="0" w:uiPriority="72" w:unhideWhenUsed="0"/>
+    <w:lsdException w:name="Colorful Grid Accent 6" w:semiHidden="0" w:uiPriority="73" w:unhideWhenUsed="0"/>
+    <w:lsdException w:name="Subtle Emphasis" w:semiHidden="0" w:uiPriority="19" w:unhideWhenUsed="0" w:qFormat="1"/>
+    <w:lsdException w:name="Intense Emphasis" w:semiHidden="0" w:uiPriority="21" w:unhideWhenUsed="0" w:qFormat="1"/>
+    <w:lsdException w:name="Subtle Reference" w:semiHidden="0" w:uiPriority="31" w:unhideWhenUsed="0" w:qFormat="1"/>
+    <w:lsdException w:name="Intense Reference" w:semiHidden="0" w:uiPriority="32" w:unhideWhenUsed="0" w:qFormat="1"/>
+    <w:lsdException w:name="Book Title" w:semiHidden="0" w:uiPriority="33" w:unhideWhenUsed="0" w:qFormat="1"/>
+    <w:lsdException w:name="Bibliography" w:uiPriority="37"/>
+    <w:lsdException w:name="TOC Heading" w:uiPriority="39" w:qFormat="1"/>
+  </w:latentStyles>
+  <w:style w:type="paragraph" w:default="1" w:styleId="a">
+    <w:name w:val="Normal"/>
+    <w:qFormat/>
+    <w:pPr>
+      <w:widowControl w:val="0"/>
+      <w:jc w:val="both"/>
+    </w:pPr>
+  </w:style>
+  <w:style w:type="character" w:default="1" w:styleId="a0">
+    <w:name w:val="Default Paragraph Font"/>
+    <w:uiPriority w:val="1"/>
+    <w:semiHidden/>
+    <w:unhideWhenUsed/>
+  </w:style>
+  <w:style w:type="table" w:default="1" w:styleId="a1">
+    <w:name w:val="Normal Table"/>
+    <w:uiPriority w:val="99"/>
+    <w:semiHidden/>
+    <w:unhideWhenUsed/>
+    <w:tblPr>
+      <w:tblInd w:w="0" w:type="dxa"/>
+      <w:tblCellMar>
+        <w:top w:w="0" w:type="dxa"/>
+        <w:left w:w="108" w:type="dxa"/>
+        <w:bottom w:w="0" w:type="dxa"/>
+        <w:right w:w="108" w:type="dxa"/>
+      </w:tblCellMar>
+    </w:tblPr>
+  </w:style>
+  <w:style w:type="numbering" w:default="1" w:styleId="a2">
+    <w:name w:val="No List"/>
+    <w:uiPriority w:val="99"/>
+    <w:semiHidden/>
+    <w:unhideWhenUsed/>
   </w:style>
 </w:styles>
 </file>

</xml_diff>

<commit_message>
1. Update GUI Template.
</commit_message>
<xml_diff>
--- a/JsonConvert/doc/JSON版本转换工具说明.docx
+++ b/JsonConvert/doc/JSON版本转换工具说明.docx
@@ -5,6 +5,9 @@
     <w:p>
       <w:pPr>
         <w:pStyle w:val="1"/>
+        <w:rPr>
+          <w:rFonts w:hint="eastAsia"/>
+        </w:rPr>
       </w:pPr>
       <w:r>
         <w:rPr>
@@ -33,14 +36,12 @@
       <w:r>
         <w:tab/>
       </w:r>
-      <w:proofErr w:type="spellStart"/>
       <w:r>
         <w:rPr>
           <w:rFonts w:hint="eastAsia"/>
         </w:rPr>
         <w:t>JsonConvert</w:t>
       </w:r>
-      <w:proofErr w:type="spellEnd"/>
       <w:r>
         <w:rPr>
           <w:rFonts w:hint="eastAsia"/>
@@ -48,23 +49,415 @@
         <w:t>使用说明</w:t>
       </w:r>
     </w:p>
-    <w:p/>
-    <w:p/>
     <w:p>
       <w:pPr>
         <w:pStyle w:val="2"/>
-      </w:pPr>
-      <w:r>
+        <w:numPr>
+          <w:ilvl w:val="0"/>
+          <w:numId w:val="2"/>
+        </w:numPr>
+        <w:rPr>
+          <w:rFonts w:hint="eastAsia"/>
+        </w:rPr>
+      </w:pPr>
+      <w:r>
+        <w:rPr>
+          <w:rFonts w:hint="eastAsia"/>
+        </w:rPr>
+        <w:t>各版本支持对应控件归总</w:t>
+      </w:r>
+    </w:p>
+    <w:p>
+      <w:pPr>
+        <w:ind w:left="420"/>
+      </w:pPr>
+      <w:r>
+        <w:t>1.0.0.0——1.2.0.0</w:t>
+      </w:r>
+      <w:r>
+        <w:rPr>
+          <w:rFonts w:hint="eastAsia"/>
+        </w:rPr>
+        <w:t>版本支持控件</w:t>
+      </w:r>
+    </w:p>
+    <w:p>
+      <w:pPr>
+        <w:ind w:left="420"/>
+      </w:pPr>
+      <w:r>
+        <w:t>         DragPanel</w:t>
+      </w:r>
+    </w:p>
+    <w:p>
+      <w:pPr>
+        <w:ind w:left="420"/>
+      </w:pPr>
+      <w:r>
+        <w:t>         ScrollView</w:t>
+      </w:r>
+    </w:p>
+    <w:p>
+      <w:pPr>
+        <w:ind w:left="420"/>
+      </w:pPr>
+      <w:r>
+        <w:t>         Panel</w:t>
+      </w:r>
+    </w:p>
+    <w:p>
+      <w:pPr>
+        <w:ind w:left="420"/>
+      </w:pPr>
+      <w:r>
+        <w:t>         Label</w:t>
+      </w:r>
+    </w:p>
+    <w:p>
+      <w:pPr>
+        <w:ind w:left="420"/>
+      </w:pPr>
+      <w:r>
+        <w:t>         TextField</w:t>
+      </w:r>
+    </w:p>
+    <w:p>
+      <w:pPr>
+        <w:ind w:left="420"/>
+      </w:pPr>
+      <w:r>
+        <w:t>         TextArea</w:t>
+      </w:r>
+    </w:p>
+    <w:p>
+      <w:pPr>
+        <w:ind w:left="420"/>
+      </w:pPr>
+      <w:r>
+        <w:t>         Slider</w:t>
+      </w:r>
+    </w:p>
+    <w:p>
+      <w:pPr>
+        <w:ind w:left="420"/>
+      </w:pPr>
+      <w:r>
+        <w:t>         LoadingBar</w:t>
+      </w:r>
+    </w:p>
+    <w:p>
+      <w:pPr>
+        <w:ind w:left="420"/>
+      </w:pPr>
+      <w:r>
+        <w:t>         LabelBMFont</w:t>
+      </w:r>
+    </w:p>
+    <w:p>
+      <w:pPr>
+        <w:ind w:left="420"/>
+      </w:pPr>
+      <w:r>
+        <w:t>         LabelAtlas</w:t>
+      </w:r>
+    </w:p>
+    <w:p>
+      <w:pPr>
+        <w:ind w:left="420"/>
+      </w:pPr>
+      <w:r>
+        <w:t>         ImageView</w:t>
+      </w:r>
+    </w:p>
+    <w:p>
+      <w:pPr>
+        <w:ind w:left="420"/>
+      </w:pPr>
+      <w:r>
+        <w:t>         CheckBox</w:t>
+      </w:r>
+    </w:p>
+    <w:p>
+      <w:pPr>
+        <w:ind w:left="420"/>
+      </w:pPr>
+      <w:r>
+        <w:t>         TextButton</w:t>
+      </w:r>
+    </w:p>
+    <w:p>
+      <w:pPr>
+        <w:ind w:left="420"/>
+      </w:pPr>
+      <w:r>
+        <w:t>         Button</w:t>
+      </w:r>
+    </w:p>
+    <w:p>
+      <w:pPr>
+        <w:ind w:left="420"/>
+      </w:pPr>
+      <w:r>
+        <w:t>1.2.0.0——1.4.0.0</w:t>
+      </w:r>
+      <w:r>
+        <w:rPr>
+          <w:rFonts w:hint="eastAsia"/>
+        </w:rPr>
+        <w:t>版本支持控件</w:t>
+      </w:r>
+    </w:p>
+    <w:p>
+      <w:pPr>
+        <w:ind w:left="420"/>
+      </w:pPr>
+      <w:r>
+        <w:t>         TextButton</w:t>
+      </w:r>
+      <w:r>
+        <w:rPr>
+          <w:rFonts w:ascii="宋体" w:hAnsi="宋体" w:hint="eastAsia"/>
+        </w:rPr>
+        <w:t>和</w:t>
+      </w:r>
+      <w:r>
+        <w:t>button</w:t>
+      </w:r>
+      <w:r>
+        <w:rPr>
+          <w:rFonts w:ascii="宋体" w:hAnsi="宋体" w:hint="eastAsia"/>
+        </w:rPr>
+        <w:t>合并为</w:t>
+      </w:r>
+      <w:r>
+        <w:t>Button</w:t>
+      </w:r>
+    </w:p>
+    <w:p>
+      <w:pPr>
+        <w:ind w:left="420"/>
+      </w:pPr>
+      <w:r>
+        <w:t>         DragPanel</w:t>
+      </w:r>
+      <w:r>
+        <w:rPr>
+          <w:rFonts w:ascii="宋体" w:hAnsi="宋体" w:hint="eastAsia"/>
+        </w:rPr>
+        <w:t>和</w:t>
+      </w:r>
+      <w:r>
+        <w:t>ScrollView</w:t>
+      </w:r>
+      <w:r>
+        <w:rPr>
+          <w:rFonts w:ascii="宋体" w:hAnsi="宋体" w:hint="eastAsia"/>
+        </w:rPr>
+        <w:t>合并为</w:t>
+      </w:r>
+      <w:r>
+        <w:t>ScrollView</w:t>
+      </w:r>
+    </w:p>
+    <w:p>
+      <w:pPr>
+        <w:ind w:left="420"/>
+      </w:pPr>
+      <w:r>
+        <w:t xml:space="preserve">         </w:t>
+      </w:r>
+      <w:r>
+        <w:rPr>
+          <w:rFonts w:ascii="宋体" w:hAnsi="宋体" w:hint="eastAsia"/>
+        </w:rPr>
+        <w:t>新增</w:t>
+      </w:r>
+    </w:p>
+    <w:p>
+      <w:pPr>
+        <w:ind w:left="420"/>
+      </w:pPr>
+      <w:r>
+        <w:t>         ListView</w:t>
+      </w:r>
+    </w:p>
+    <w:p>
+      <w:pPr>
+        <w:ind w:left="420"/>
+      </w:pPr>
+      <w:r>
+        <w:t>         PageView</w:t>
+      </w:r>
+    </w:p>
+    <w:p>
+      <w:pPr>
+        <w:ind w:left="420"/>
+      </w:pPr>
+      <w:r>
+        <w:t>1.4.0.0</w:t>
+      </w:r>
+      <w:r>
+        <w:rPr>
+          <w:rFonts w:ascii="宋体" w:hAnsi="宋体" w:hint="eastAsia"/>
+        </w:rPr>
+        <w:t>——至今</w:t>
+      </w:r>
+      <w:r>
+        <w:rPr>
+          <w:rFonts w:hint="eastAsia"/>
+        </w:rPr>
+        <w:t>版本支持控件</w:t>
+      </w:r>
+    </w:p>
+    <w:p>
+      <w:pPr>
+        <w:ind w:left="420"/>
+      </w:pPr>
+      <w:r>
+        <w:t xml:space="preserve">         </w:t>
+      </w:r>
+      <w:r>
+        <w:rPr>
+          <w:rFonts w:ascii="宋体" w:hAnsi="宋体" w:hint="eastAsia"/>
+        </w:rPr>
+        <w:t>增加自定义控件</w:t>
+      </w:r>
+    </w:p>
+    <w:p>
+      <w:pPr>
+        <w:ind w:left="420"/>
+      </w:pPr>
+      <w:r>
+        <w:t>         CSCustomImageView</w:t>
+      </w:r>
+    </w:p>
+    <w:p>
+      <w:pPr>
+        <w:ind w:left="420"/>
+        <w:rPr>
+          <w:rFonts w:hint="eastAsia"/>
+        </w:rPr>
+      </w:pPr>
+      <w:r>
+        <w:t>         CSCustomParticleWidget</w:t>
+      </w:r>
+    </w:p>
+    <w:p>
+      <w:pPr>
+        <w:ind w:left="420"/>
+        <w:rPr>
+          <w:rFonts w:hint="eastAsia"/>
+        </w:rPr>
+      </w:pPr>
+    </w:p>
+    <w:p>
+      <w:pPr>
+        <w:ind w:left="420"/>
+        <w:rPr>
+          <w:rFonts w:hint="eastAsia"/>
+        </w:rPr>
+      </w:pPr>
+      <w:r>
+        <w:rPr>
+          <w:rFonts w:hint="eastAsia"/>
+          <w:color w:val="FF0000"/>
+        </w:rPr>
+        <w:t>注意：</w:t>
+      </w:r>
+      <w:r>
+        <w:rPr>
+          <w:rFonts w:hint="eastAsia"/>
+        </w:rPr>
+        <w:t>如转换到某一</w:t>
+      </w:r>
+      <w:r>
+        <w:rPr>
+          <w:rFonts w:hint="eastAsia"/>
+        </w:rPr>
+        <w:t>版本没有对应的控件，建议删除此控件再</w:t>
+      </w:r>
+      <w:r>
+        <w:rPr>
+          <w:rFonts w:hint="eastAsia"/>
+        </w:rPr>
+        <w:t>进行转换，否则</w:t>
+      </w:r>
+      <w:r>
+        <w:rPr>
+          <w:rFonts w:hint="eastAsia"/>
+        </w:rPr>
+        <w:t>程序加载之后</w:t>
+      </w:r>
+      <w:r>
+        <w:rPr>
+          <w:rFonts w:hint="eastAsia"/>
+        </w:rPr>
+        <w:t>会解析出错</w:t>
+      </w:r>
+      <w:r>
+        <w:rPr>
+          <w:rFonts w:hint="eastAsia"/>
+        </w:rPr>
+        <w:t>，导致程序崩溃</w:t>
+      </w:r>
+      <w:r>
+        <w:rPr>
+          <w:rFonts w:hint="eastAsia"/>
+        </w:rPr>
+        <w:t>。</w:t>
+      </w:r>
+    </w:p>
+    <w:p>
+      <w:pPr>
+        <w:ind w:left="420"/>
+        <w:rPr>
+          <w:rFonts w:hint="eastAsia"/>
+        </w:rPr>
+      </w:pPr>
+    </w:p>
+    <w:p>
+      <w:pPr>
+        <w:ind w:left="420"/>
+        <w:rPr>
+          <w:rFonts w:hint="eastAsia"/>
+        </w:rPr>
+      </w:pPr>
+    </w:p>
+    <w:p>
+      <w:pPr>
+        <w:ind w:left="420"/>
+        <w:rPr>
+          <w:rFonts w:hint="eastAsia"/>
+        </w:rPr>
+      </w:pPr>
+    </w:p>
+    <w:p>
+      <w:pPr>
+        <w:ind w:left="420"/>
+        <w:rPr>
+          <w:rFonts w:hint="eastAsia"/>
+        </w:rPr>
+      </w:pPr>
+    </w:p>
+    <w:p>
+      <w:pPr>
+        <w:ind w:left="420"/>
+      </w:pPr>
+    </w:p>
+    <w:p>
+      <w:pPr>
+        <w:pStyle w:val="2"/>
+      </w:pPr>
+      <w:r>
+        <w:lastRenderedPageBreak/>
         <w:tab/>
       </w:r>
-      <w:proofErr w:type="gramStart"/>
-      <w:r>
-        <w:rPr>
-          <w:rFonts w:hint="eastAsia"/>
-        </w:rPr>
-        <w:t>一</w:t>
-      </w:r>
-      <w:proofErr w:type="gramEnd"/>
+      <w:r>
+        <w:rPr>
+          <w:rFonts w:hint="eastAsia"/>
+        </w:rPr>
+        <w:t>二</w:t>
+      </w:r>
       <w:r>
         <w:rPr>
           <w:rFonts w:hint="eastAsia"/>
@@ -95,15 +488,8 @@
           <w:rFonts w:hint="eastAsia"/>
         </w:rPr>
         <w:tab/>
-      </w:r>
-      <w:proofErr w:type="spellStart"/>
-      <w:r>
-        <w:rPr>
-          <w:rFonts w:hint="eastAsia"/>
-        </w:rPr>
         <w:t>JsonConvert</w:t>
       </w:r>
-      <w:proofErr w:type="spellEnd"/>
       <w:r>
         <w:rPr>
           <w:rFonts w:hint="eastAsia"/>
@@ -122,14 +508,12 @@
         </w:rPr>
         <w:t>版本</w:t>
       </w:r>
-      <w:proofErr w:type="spellStart"/>
       <w:r>
         <w:rPr>
           <w:rFonts w:hint="eastAsia"/>
         </w:rPr>
         <w:t>Cocostudio</w:t>
       </w:r>
-      <w:proofErr w:type="spellEnd"/>
       <w:r>
         <w:rPr>
           <w:rFonts w:hint="eastAsia"/>
@@ -164,22 +548,14 @@
         <w:t xml:space="preserve"> </w:t>
       </w:r>
       <w:r>
+        <w:t xml:space="preserve"> Json </w:t>
+      </w:r>
+      <w:r>
+        <w:rPr>
+          <w:rFonts w:hint="eastAsia"/>
+        </w:rPr>
         <w:t xml:space="preserve"> </w:t>
       </w:r>
-      <w:proofErr w:type="spellStart"/>
-      <w:r>
-        <w:t>Json</w:t>
-      </w:r>
-      <w:proofErr w:type="spellEnd"/>
-      <w:r>
-        <w:t xml:space="preserve"> </w:t>
-      </w:r>
-      <w:r>
-        <w:rPr>
-          <w:rFonts w:hint="eastAsia"/>
-        </w:rPr>
-        <w:t xml:space="preserve"> </w:t>
-      </w:r>
       <w:r>
         <w:t>File</w:t>
       </w:r>
@@ -201,14 +577,12 @@
         </w:rPr>
         <w:t>版本</w:t>
       </w:r>
-      <w:proofErr w:type="spellStart"/>
       <w:r>
         <w:rPr>
           <w:rFonts w:hint="eastAsia"/>
         </w:rPr>
         <w:t>Cocostudio</w:t>
       </w:r>
-      <w:proofErr w:type="spellEnd"/>
       <w:r>
         <w:rPr>
           <w:rFonts w:hint="eastAsia"/>
@@ -233,19 +607,11 @@
         </w:rPr>
         <w:t>（</w:t>
       </w:r>
-      <w:proofErr w:type="spellStart"/>
-      <w:r>
-        <w:rPr>
-          <w:rFonts w:hint="eastAsia"/>
-        </w:rPr>
-        <w:t>Json</w:t>
-      </w:r>
-      <w:proofErr w:type="spellEnd"/>
-      <w:r>
-        <w:rPr>
-          <w:rFonts w:hint="eastAsia"/>
-        </w:rPr>
-        <w:t xml:space="preserve"> Template File )</w:t>
+      <w:r>
+        <w:rPr>
+          <w:rFonts w:hint="eastAsia"/>
+        </w:rPr>
+        <w:t>Json Template File )</w:t>
       </w:r>
       <w:r>
         <w:rPr>
@@ -299,7 +665,13 @@
         <w:rPr>
           <w:rFonts w:hint="eastAsia"/>
         </w:rPr>
-        <w:t>二。使用说明：</w:t>
+        <w:t>三</w:t>
+      </w:r>
+      <w:r>
+        <w:rPr>
+          <w:rFonts w:hint="eastAsia"/>
+        </w:rPr>
+        <w:t>。使用说明：</w:t>
       </w:r>
     </w:p>
     <w:p>
@@ -374,7 +746,7 @@
                     <pic:cNvPicPr/>
                   </pic:nvPicPr>
                   <pic:blipFill>
-                    <a:blip r:embed="rId7"/>
+                    <a:blip r:embed="rId8"/>
                     <a:stretch>
                       <a:fillRect/>
                     </a:stretch>
@@ -454,7 +826,6 @@
       <w:r>
         <w:t>,</w:t>
       </w:r>
-      <w:proofErr w:type="gramStart"/>
       <w:r>
         <w:rPr>
           <w:rFonts w:hint="eastAsia"/>
@@ -465,14 +836,7 @@
         <w:rPr>
           <w:rFonts w:hint="eastAsia"/>
         </w:rPr>
-        <w:t>低</w:t>
-      </w:r>
-      <w:proofErr w:type="gramEnd"/>
-      <w:r>
-        <w:rPr>
-          <w:rFonts w:hint="eastAsia"/>
-        </w:rPr>
-        <w:t>版本</w:t>
+        <w:t>低版本</w:t>
       </w:r>
       <w:r>
         <w:rPr>
@@ -492,11 +856,9 @@
         </w:rPr>
         <w:t>比如</w:t>
       </w:r>
-      <w:proofErr w:type="spellStart"/>
       <w:r>
         <w:t>Cocostudio</w:t>
       </w:r>
-      <w:proofErr w:type="spellEnd"/>
       <w:r>
         <w:rPr>
           <w:rFonts w:hint="eastAsia"/>
@@ -586,21 +948,18 @@
         </w:rPr>
         <w:t>高版本</w:t>
       </w:r>
-      <w:proofErr w:type="spellStart"/>
       <w:r>
         <w:rPr>
           <w:rFonts w:hint="eastAsia"/>
         </w:rPr>
         <w:t>Cocostudio</w:t>
       </w:r>
-      <w:proofErr w:type="spellEnd"/>
       <w:r>
         <w:rPr>
           <w:rFonts w:hint="eastAsia"/>
         </w:rPr>
         <w:t>工程的</w:t>
       </w:r>
-      <w:proofErr w:type="spellStart"/>
       <w:r>
         <w:rPr>
           <w:rFonts w:hint="eastAsia"/>
@@ -610,34 +969,23 @@
       <w:r>
         <w:t>son</w:t>
       </w:r>
-      <w:proofErr w:type="spellEnd"/>
       <w:r>
         <w:rPr>
           <w:rFonts w:hint="eastAsia"/>
         </w:rPr>
         <w:t>目录中的</w:t>
       </w:r>
-      <w:proofErr w:type="spellStart"/>
       <w:r>
         <w:rPr>
           <w:rFonts w:hint="eastAsia"/>
         </w:rPr>
         <w:t>Json</w:t>
       </w:r>
-      <w:proofErr w:type="spellEnd"/>
-      <w:proofErr w:type="gramStart"/>
-      <w:r>
-        <w:rPr>
-          <w:rFonts w:hint="eastAsia"/>
-        </w:rPr>
-        <w:t>源数据</w:t>
-      </w:r>
-      <w:proofErr w:type="gramEnd"/>
-      <w:r>
-        <w:rPr>
-          <w:rFonts w:hint="eastAsia"/>
-        </w:rPr>
-        <w:t>文件。</w:t>
+      <w:r>
+        <w:rPr>
+          <w:rFonts w:hint="eastAsia"/>
+        </w:rPr>
+        <w:t>源数据文件。</w:t>
       </w:r>
     </w:p>
     <w:p>
@@ -800,21 +1148,18 @@
         </w:rPr>
         <w:t>高版本</w:t>
       </w:r>
-      <w:proofErr w:type="spellStart"/>
       <w:r>
         <w:rPr>
           <w:rFonts w:hint="eastAsia"/>
         </w:rPr>
         <w:t>Cocostudio</w:t>
       </w:r>
-      <w:proofErr w:type="spellEnd"/>
       <w:r>
         <w:rPr>
           <w:rFonts w:hint="eastAsia"/>
         </w:rPr>
         <w:t>工程的</w:t>
       </w:r>
-      <w:proofErr w:type="spellStart"/>
       <w:r>
         <w:rPr>
           <w:rFonts w:hint="eastAsia"/>
@@ -824,56 +1169,317 @@
       <w:r>
         <w:t>son</w:t>
       </w:r>
-      <w:proofErr w:type="spellEnd"/>
       <w:r>
         <w:rPr>
           <w:rFonts w:hint="eastAsia"/>
         </w:rPr>
         <w:t>目录中的</w:t>
       </w:r>
-      <w:proofErr w:type="spellStart"/>
       <w:r>
         <w:rPr>
           <w:rFonts w:hint="eastAsia"/>
         </w:rPr>
         <w:t>Json</w:t>
       </w:r>
-      <w:proofErr w:type="spellEnd"/>
-      <w:proofErr w:type="gramStart"/>
-      <w:r>
-        <w:rPr>
-          <w:rFonts w:hint="eastAsia"/>
-        </w:rPr>
-        <w:t>源数据</w:t>
-      </w:r>
-      <w:proofErr w:type="gramEnd"/>
+      <w:r>
+        <w:rPr>
+          <w:rFonts w:hint="eastAsia"/>
+        </w:rPr>
+        <w:t>源数据文件</w:t>
+      </w:r>
+      <w:r>
+        <w:rPr>
+          <w:rFonts w:hint="eastAsia"/>
+        </w:rPr>
+        <w:t>(</w:t>
+      </w:r>
+      <w:r>
+        <w:rPr>
+          <w:rFonts w:hint="eastAsia"/>
+          <w:color w:val="FF0000"/>
+        </w:rPr>
+        <w:t>注意备份原文件</w:t>
+      </w:r>
+      <w:r>
+        <w:rPr>
+          <w:color w:val="FF0000"/>
+        </w:rPr>
+        <w:t>!!!</w:t>
+      </w:r>
+      <w:r>
+        <w:t>)</w:t>
+      </w:r>
+      <w:r>
+        <w:rPr>
+          <w:rFonts w:hint="eastAsia"/>
+        </w:rPr>
+        <w:t>。</w:t>
+      </w:r>
+      <w:r>
+        <w:rPr>
+          <w:rFonts w:hint="eastAsia"/>
+        </w:rPr>
+        <w:t>之后用记事本打开</w:t>
+      </w:r>
+      <w:r>
+        <w:t>ui</w:t>
+      </w:r>
+      <w:r>
+        <w:rPr>
+          <w:rFonts w:hint="eastAsia"/>
+        </w:rPr>
+        <w:t>文件，</w:t>
+      </w:r>
+      <w:r>
+        <w:rPr>
+          <w:rFonts w:hint="eastAsia"/>
+        </w:rPr>
+        <w:t>找到“</w:t>
+      </w:r>
+      <w:r>
+        <w:t>&lt;Version&gt;1.</w:t>
+      </w:r>
+      <w:r>
+        <w:t>4</w:t>
+      </w:r>
+      <w:r>
+        <w:t>.0.1&lt;/Version&gt;</w:t>
+      </w:r>
+      <w:r>
+        <w:rPr>
+          <w:rFonts w:hint="eastAsia"/>
+        </w:rPr>
+        <w:t>”一行</w:t>
+      </w:r>
+      <w:r>
+        <w:rPr>
+          <w:rFonts w:hint="eastAsia"/>
+        </w:rPr>
+        <w:t>将</w:t>
+      </w:r>
+      <w:r>
+        <w:rPr>
+          <w:rFonts w:hint="eastAsia"/>
+        </w:rPr>
+        <w:t>高版本号改为“</w:t>
+      </w:r>
+      <w:r>
+        <w:t>1.2.0.1"</w:t>
+      </w:r>
+      <w:r>
+        <w:rPr>
+          <w:rFonts w:hint="eastAsia"/>
+        </w:rPr>
+        <w:t>保存退出，完成后</w:t>
+      </w:r>
+      <w:r>
+        <w:rPr>
+          <w:rFonts w:hint="eastAsia"/>
+        </w:rPr>
+        <w:t>用</w:t>
+      </w:r>
+      <w:r>
+        <w:t>1.2</w:t>
+      </w:r>
+      <w:r>
+        <w:rPr>
+          <w:rFonts w:hint="eastAsia"/>
+        </w:rPr>
+        <w:t>版本的</w:t>
+      </w:r>
+      <w:r>
+        <w:rPr>
+          <w:rFonts w:hint="eastAsia"/>
+        </w:rPr>
+        <w:t>Cocostudio</w:t>
+      </w:r>
+      <w:r>
+        <w:rPr>
+          <w:rFonts w:hint="eastAsia"/>
+        </w:rPr>
+        <w:t>打开</w:t>
+      </w:r>
+      <w:r>
+        <w:t>ui</w:t>
+      </w:r>
+      <w:r>
+        <w:rPr>
+          <w:rFonts w:hint="eastAsia"/>
+        </w:rPr>
+        <w:t>即可。</w:t>
+      </w:r>
+    </w:p>
+    <w:p>
+      <w:pPr>
+        <w:tabs>
+          <w:tab w:val="left" w:pos="820"/>
+        </w:tabs>
+        <w:rPr>
+          <w:rFonts w:hint="eastAsia"/>
+        </w:rPr>
+      </w:pPr>
+      <w:r>
+        <w:rPr>
+          <w:rFonts w:hint="eastAsia"/>
+        </w:rPr>
+        <w:t>实例：</w:t>
+      </w:r>
+    </w:p>
+    <w:p>
+      <w:pPr>
+        <w:tabs>
+          <w:tab w:val="left" w:pos="820"/>
+        </w:tabs>
+        <w:rPr>
+          <w:rFonts w:hint="eastAsia"/>
+        </w:rPr>
+      </w:pPr>
+    </w:p>
+    <w:p>
+      <w:pPr>
+        <w:tabs>
+          <w:tab w:val="left" w:pos="820"/>
+        </w:tabs>
+        <w:rPr>
+          <w:rFonts w:hint="eastAsia"/>
+        </w:rPr>
+      </w:pPr>
+    </w:p>
+    <w:p>
+      <w:pPr>
+        <w:tabs>
+          <w:tab w:val="left" w:pos="820"/>
+        </w:tabs>
+      </w:pPr>
+      <w:bookmarkStart w:id="0" w:name="_GoBack"/>
+      <w:bookmarkEnd w:id="0"/>
+    </w:p>
+    <w:p>
+      <w:pPr>
+        <w:pStyle w:val="3"/>
+      </w:pPr>
+      <w:r>
+        <w:lastRenderedPageBreak/>
+        <w:t xml:space="preserve"> </w:t>
+      </w:r>
+      <w:r>
+        <w:rPr>
+          <w:rFonts w:hint="eastAsia"/>
+        </w:rPr>
+        <w:t>将高版本的</w:t>
+      </w:r>
+      <w:r>
+        <w:rPr>
+          <w:rFonts w:hint="eastAsia"/>
+        </w:rPr>
+        <w:t>UI</w:t>
+      </w:r>
+      <w:r>
+        <w:rPr>
+          <w:rFonts w:hint="eastAsia"/>
+        </w:rPr>
+        <w:t>编辑器导出</w:t>
+      </w:r>
+      <w:r>
+        <w:rPr>
+          <w:rFonts w:hint="eastAsia"/>
+        </w:rPr>
+        <w:t>JSON</w:t>
+      </w:r>
+      <w:r>
+        <w:rPr>
+          <w:rFonts w:hint="eastAsia"/>
+        </w:rPr>
+        <w:t>转换为低版体的</w:t>
+      </w:r>
+      <w:r>
+        <w:rPr>
+          <w:rFonts w:hint="eastAsia"/>
+        </w:rPr>
+        <w:t>JSON</w:t>
+      </w:r>
       <w:r>
         <w:rPr>
           <w:rFonts w:hint="eastAsia"/>
         </w:rPr>
         <w:t>文件</w:t>
       </w:r>
-      <w:r>
-        <w:rPr>
-          <w:rFonts w:hint="eastAsia"/>
-        </w:rPr>
-        <w:t>(</w:t>
-      </w:r>
-      <w:r>
-        <w:rPr>
-          <w:rFonts w:hint="eastAsia"/>
-          <w:color w:val="FF0000"/>
-        </w:rPr>
-        <w:t>注意备份原文件</w:t>
-      </w:r>
-      <w:r>
-        <w:rPr>
-          <w:color w:val="FF0000"/>
-        </w:rPr>
-        <w:t>!!!</w:t>
-      </w:r>
-      <w:r>
-        <w:t>)</w:t>
+    </w:p>
+    <w:p>
+      <w:pPr>
+        <w:tabs>
+          <w:tab w:val="left" w:pos="820"/>
+        </w:tabs>
+      </w:pPr>
+      <w:r>
+        <w:t>(1)</w:t>
+      </w:r>
+      <w:r>
+        <w:rPr>
+          <w:rFonts w:hint="eastAsia"/>
+        </w:rPr>
+        <w:t>打开</w:t>
+      </w:r>
+      <w:r>
+        <w:rPr>
+          <w:rFonts w:hint="eastAsia"/>
+        </w:rPr>
+        <w:t>JsonConvert</w:t>
+      </w:r>
+      <w:r>
+        <w:rPr>
+          <w:rFonts w:hint="eastAsia"/>
+        </w:rPr>
+        <w:t>程序</w:t>
+      </w:r>
+    </w:p>
+    <w:p>
+      <w:pPr>
+        <w:tabs>
+          <w:tab w:val="left" w:pos="820"/>
+        </w:tabs>
+      </w:pPr>
+      <w:r>
+        <w:t>(2)</w:t>
+      </w:r>
+      <w:r>
+        <w:rPr>
+          <w:rFonts w:hint="eastAsia"/>
+        </w:rPr>
+        <w:t>点击</w:t>
+      </w:r>
+      <w:r>
+        <w:t>"</w:t>
+      </w:r>
+      <w:r>
+        <w:rPr>
+          <w:rFonts w:hint="eastAsia"/>
+        </w:rPr>
+        <w:t>Json Template File"</w:t>
+      </w:r>
+      <w:r>
+        <w:rPr>
+          <w:rFonts w:hint="eastAsia"/>
+        </w:rPr>
+        <w:t>编辑框对应的</w:t>
+      </w:r>
+      <w:r>
+        <w:t>"Browse"</w:t>
+      </w:r>
+      <w:r>
+        <w:rPr>
+          <w:rFonts w:hint="eastAsia"/>
+        </w:rPr>
+        <w:t>按钮，查找选中相应版本的模版文件。比如：</w:t>
+      </w:r>
+      <w:r>
+        <w:t>CocostuioGUITemplate_1000.json</w:t>
+      </w:r>
+      <w:r>
+        <w:t>~</w:t>
+      </w:r>
+      <w:r>
+        <w:t xml:space="preserve"> CocostuioGUITemplate_1401.json</w:t>
       </w:r>
       <w:r>
         <w:rPr>
@@ -881,144 +1487,39 @@
         </w:rPr>
         <w:t>。</w:t>
       </w:r>
-      <w:r>
-        <w:rPr>
-          <w:rFonts w:hint="eastAsia"/>
-        </w:rPr>
-        <w:t>之后用记事本打开</w:t>
-      </w:r>
-      <w:proofErr w:type="spellStart"/>
-      <w:r>
-        <w:t>ui</w:t>
-      </w:r>
-      <w:proofErr w:type="spellEnd"/>
-      <w:r>
-        <w:rPr>
-          <w:rFonts w:hint="eastAsia"/>
-        </w:rPr>
-        <w:t>文件，</w:t>
-      </w:r>
-      <w:r>
-        <w:rPr>
-          <w:rFonts w:hint="eastAsia"/>
-        </w:rPr>
-        <w:t>找到“</w:t>
-      </w:r>
-      <w:r>
-        <w:t>&lt;Version&gt;1.</w:t>
-      </w:r>
-      <w:r>
-        <w:t>4</w:t>
-      </w:r>
-      <w:r>
-        <w:t>.0.1&lt;/Version&gt;</w:t>
-      </w:r>
-      <w:r>
-        <w:rPr>
-          <w:rFonts w:hint="eastAsia"/>
-        </w:rPr>
-        <w:t>”一行</w:t>
-      </w:r>
-      <w:r>
-        <w:rPr>
-          <w:rFonts w:hint="eastAsia"/>
-        </w:rPr>
-        <w:t>将</w:t>
-      </w:r>
-      <w:r>
-        <w:rPr>
-          <w:rFonts w:hint="eastAsia"/>
-        </w:rPr>
-        <w:t>高版本号改为“</w:t>
-      </w:r>
-      <w:r>
-        <w:t>1.2.0.1"</w:t>
-      </w:r>
-      <w:r>
-        <w:rPr>
-          <w:rFonts w:hint="eastAsia"/>
-        </w:rPr>
-        <w:t>保存退出，完成后</w:t>
-      </w:r>
-      <w:r>
-        <w:rPr>
-          <w:rFonts w:hint="eastAsia"/>
-        </w:rPr>
-        <w:t>用</w:t>
-      </w:r>
-      <w:r>
-        <w:t>1.2</w:t>
-      </w:r>
-      <w:r>
-        <w:rPr>
-          <w:rFonts w:hint="eastAsia"/>
-        </w:rPr>
-        <w:t>版本的</w:t>
-      </w:r>
-      <w:proofErr w:type="spellStart"/>
-      <w:r>
-        <w:rPr>
-          <w:rFonts w:hint="eastAsia"/>
-        </w:rPr>
-        <w:t>Cocostudio</w:t>
-      </w:r>
-      <w:proofErr w:type="spellEnd"/>
-      <w:r>
-        <w:rPr>
-          <w:rFonts w:hint="eastAsia"/>
-        </w:rPr>
-        <w:t>打开</w:t>
-      </w:r>
-      <w:proofErr w:type="spellStart"/>
-      <w:r>
-        <w:t>ui</w:t>
-      </w:r>
-      <w:proofErr w:type="spellEnd"/>
-      <w:r>
-        <w:rPr>
-          <w:rFonts w:hint="eastAsia"/>
-        </w:rPr>
-        <w:t>即可。</w:t>
-      </w:r>
-    </w:p>
-    <w:p>
-      <w:pPr>
-        <w:tabs>
-          <w:tab w:val="left" w:pos="820"/>
-        </w:tabs>
-      </w:pPr>
-      <w:r>
-        <w:rPr>
-          <w:rFonts w:hint="eastAsia"/>
-        </w:rPr>
-        <w:lastRenderedPageBreak/>
-        <w:t>实例：</w:t>
-      </w:r>
-    </w:p>
-    <w:p>
-      <w:pPr>
-        <w:pStyle w:val="3"/>
-      </w:pPr>
-      <w:r>
-        <w:t xml:space="preserve"> </w:t>
-      </w:r>
-      <w:r>
-        <w:rPr>
-          <w:rFonts w:hint="eastAsia"/>
-        </w:rPr>
-        <w:t>将高版本的</w:t>
-      </w:r>
-      <w:r>
-        <w:rPr>
-          <w:rFonts w:hint="eastAsia"/>
-        </w:rPr>
-        <w:t>UI</w:t>
-      </w:r>
-      <w:r>
-        <w:rPr>
-          <w:rFonts w:hint="eastAsia"/>
-        </w:rPr>
-        <w:t>编辑器导出</w:t>
+    </w:p>
+    <w:p>
+      <w:pPr>
+        <w:tabs>
+          <w:tab w:val="left" w:pos="820"/>
+        </w:tabs>
+      </w:pPr>
+      <w:r>
+        <w:t>(3)</w:t>
+      </w:r>
+      <w:r>
+        <w:rPr>
+          <w:rFonts w:hint="eastAsia"/>
+        </w:rPr>
+        <w:t>点击</w:t>
+      </w:r>
+      <w:r>
+        <w:t>"Source Json File"</w:t>
+      </w:r>
+      <w:r>
+        <w:rPr>
+          <w:rFonts w:hint="eastAsia"/>
+        </w:rPr>
+        <w:t>编辑框对应的</w:t>
+      </w:r>
+      <w:r>
+        <w:t>"Browse"</w:t>
+      </w:r>
+      <w:r>
+        <w:rPr>
+          <w:rFonts w:hint="eastAsia"/>
+        </w:rPr>
+        <w:t>按钮，查找到高版本的</w:t>
       </w:r>
       <w:r>
         <w:rPr>
@@ -1030,7 +1531,44 @@
         <w:rPr>
           <w:rFonts w:hint="eastAsia"/>
         </w:rPr>
-        <w:t>转换为低版体的</w:t>
+        <w:t>文件。</w:t>
+      </w:r>
+    </w:p>
+    <w:p>
+      <w:pPr>
+        <w:tabs>
+          <w:tab w:val="left" w:pos="820"/>
+        </w:tabs>
+      </w:pPr>
+      <w:r>
+        <w:t>(4)</w:t>
+      </w:r>
+      <w:r>
+        <w:rPr>
+          <w:rFonts w:hint="eastAsia"/>
+        </w:rPr>
+        <w:t>点击</w:t>
+      </w:r>
+      <w:r>
+        <w:rPr>
+          <w:rFonts w:hint="eastAsia"/>
+        </w:rPr>
+        <w:t>"Target Json File"</w:t>
+      </w:r>
+      <w:r>
+        <w:rPr>
+          <w:rFonts w:hint="eastAsia"/>
+        </w:rPr>
+        <w:t>编辑框对应的</w:t>
+      </w:r>
+      <w:r>
+        <w:t>"Browse"</w:t>
+      </w:r>
+      <w:r>
+        <w:rPr>
+          <w:rFonts w:hint="eastAsia"/>
+        </w:rPr>
+        <w:t>按钮，查找要保存转换后的</w:t>
       </w:r>
       <w:r>
         <w:rPr>
@@ -1042,47 +1580,17 @@
         <w:rPr>
           <w:rFonts w:hint="eastAsia"/>
         </w:rPr>
-        <w:t>文件</w:t>
-      </w:r>
-    </w:p>
-    <w:p>
-      <w:pPr>
-        <w:tabs>
-          <w:tab w:val="left" w:pos="820"/>
-        </w:tabs>
-      </w:pPr>
-      <w:r>
-        <w:t>(1)</w:t>
-      </w:r>
-      <w:r>
-        <w:rPr>
-          <w:rFonts w:hint="eastAsia"/>
-        </w:rPr>
-        <w:t>打开</w:t>
-      </w:r>
-      <w:proofErr w:type="spellStart"/>
-      <w:r>
-        <w:rPr>
-          <w:rFonts w:hint="eastAsia"/>
-        </w:rPr>
-        <w:t>JsonConvert</w:t>
-      </w:r>
-      <w:proofErr w:type="spellEnd"/>
-      <w:r>
-        <w:rPr>
-          <w:rFonts w:hint="eastAsia"/>
-        </w:rPr>
-        <w:t>程序</w:t>
-      </w:r>
-    </w:p>
-    <w:p>
-      <w:pPr>
-        <w:tabs>
-          <w:tab w:val="left" w:pos="820"/>
-        </w:tabs>
-      </w:pPr>
-      <w:r>
-        <w:t>(2)</w:t>
+        <w:t>文件。</w:t>
+      </w:r>
+    </w:p>
+    <w:p>
+      <w:pPr>
+        <w:tabs>
+          <w:tab w:val="left" w:pos="820"/>
+        </w:tabs>
+      </w:pPr>
+      <w:r>
+        <w:t>(5)</w:t>
       </w:r>
       <w:r>
         <w:rPr>
@@ -1091,45 +1599,7 @@
         <w:t>点击</w:t>
       </w:r>
       <w:r>
-        <w:t>"</w:t>
-      </w:r>
-      <w:proofErr w:type="spellStart"/>
-      <w:r>
-        <w:rPr>
-          <w:rFonts w:hint="eastAsia"/>
-        </w:rPr>
-        <w:t>Json</w:t>
-      </w:r>
-      <w:proofErr w:type="spellEnd"/>
-      <w:r>
-        <w:rPr>
-          <w:rFonts w:hint="eastAsia"/>
-        </w:rPr>
-        <w:t xml:space="preserve"> Template File"</w:t>
-      </w:r>
-      <w:r>
-        <w:rPr>
-          <w:rFonts w:hint="eastAsia"/>
-        </w:rPr>
-        <w:t>编辑框对应的</w:t>
-      </w:r>
-      <w:r>
-        <w:t>"Browse"</w:t>
-      </w:r>
-      <w:r>
-        <w:rPr>
-          <w:rFonts w:hint="eastAsia"/>
-        </w:rPr>
-        <w:t>按钮，查找选中相应版本的模版文件。比如：</w:t>
-      </w:r>
-      <w:r>
-        <w:t>CocostuioGUITemplate_1000.json</w:t>
-      </w:r>
-      <w:r>
-        <w:t>~</w:t>
-      </w:r>
-      <w:r>
-        <w:t xml:space="preserve"> CocostuioGUITemplate_1401.json</w:t>
+        <w:t>"Convert"</w:t>
       </w:r>
       <w:r>
         <w:rPr>
@@ -1145,39 +1615,19 @@
         </w:tabs>
       </w:pPr>
       <w:r>
-        <w:t>(3)</w:t>
-      </w:r>
-      <w:r>
-        <w:rPr>
-          <w:rFonts w:hint="eastAsia"/>
-        </w:rPr>
-        <w:t>点击</w:t>
-      </w:r>
-      <w:r>
-        <w:t xml:space="preserve">"Source </w:t>
-      </w:r>
-      <w:proofErr w:type="spellStart"/>
-      <w:r>
-        <w:t>Json</w:t>
-      </w:r>
-      <w:proofErr w:type="spellEnd"/>
-      <w:r>
-        <w:t xml:space="preserve"> File"</w:t>
-      </w:r>
-      <w:r>
-        <w:rPr>
-          <w:rFonts w:hint="eastAsia"/>
-        </w:rPr>
-        <w:t>编辑框对应的</w:t>
-      </w:r>
-      <w:r>
-        <w:t>"Browse"</w:t>
-      </w:r>
-      <w:r>
-        <w:rPr>
-          <w:rFonts w:hint="eastAsia"/>
-        </w:rPr>
-        <w:t>按钮，查找到高版本的</w:t>
+        <w:t>(6)</w:t>
+      </w:r>
+      <w:r>
+        <w:rPr>
+          <w:rFonts w:hint="eastAsia"/>
+        </w:rPr>
+        <w:t>提示成功后，</w:t>
+      </w:r>
+      <w:r>
+        <w:rPr>
+          <w:rFonts w:hint="eastAsia"/>
+        </w:rPr>
+        <w:t>确保</w:t>
       </w:r>
       <w:r>
         <w:rPr>
@@ -1189,58 +1639,13 @@
         <w:rPr>
           <w:rFonts w:hint="eastAsia"/>
         </w:rPr>
-        <w:t>文件。</w:t>
-      </w:r>
-    </w:p>
-    <w:p>
-      <w:pPr>
-        <w:tabs>
-          <w:tab w:val="left" w:pos="820"/>
-        </w:tabs>
-      </w:pPr>
-      <w:r>
-        <w:t>(4)</w:t>
-      </w:r>
-      <w:r>
-        <w:rPr>
-          <w:rFonts w:hint="eastAsia"/>
-        </w:rPr>
-        <w:t>点击</w:t>
-      </w:r>
-      <w:r>
-        <w:rPr>
-          <w:rFonts w:hint="eastAsia"/>
-        </w:rPr>
-        <w:t xml:space="preserve">"Target </w:t>
-      </w:r>
-      <w:proofErr w:type="spellStart"/>
-      <w:r>
-        <w:rPr>
-          <w:rFonts w:hint="eastAsia"/>
-        </w:rPr>
-        <w:t>Json</w:t>
-      </w:r>
-      <w:proofErr w:type="spellEnd"/>
-      <w:r>
-        <w:rPr>
-          <w:rFonts w:hint="eastAsia"/>
-        </w:rPr>
-        <w:t xml:space="preserve"> File"</w:t>
-      </w:r>
-      <w:r>
-        <w:rPr>
-          <w:rFonts w:hint="eastAsia"/>
-        </w:rPr>
-        <w:t>编辑框对应的</w:t>
-      </w:r>
-      <w:r>
-        <w:t>"Browse"</w:t>
-      </w:r>
-      <w:r>
-        <w:rPr>
-          <w:rFonts w:hint="eastAsia"/>
-        </w:rPr>
-        <w:t>按钮，查找要保存转换后的</w:t>
+        <w:t>文件和资源相对应</w:t>
+      </w:r>
+      <w:r>
+        <w:rPr>
+          <w:rFonts w:hint="eastAsia"/>
+        </w:rPr>
+        <w:t>将转换后的</w:t>
       </w:r>
       <w:r>
         <w:rPr>
@@ -1252,83 +1657,6 @@
         <w:rPr>
           <w:rFonts w:hint="eastAsia"/>
         </w:rPr>
-        <w:t>文件。</w:t>
-      </w:r>
-    </w:p>
-    <w:p>
-      <w:pPr>
-        <w:tabs>
-          <w:tab w:val="left" w:pos="820"/>
-        </w:tabs>
-      </w:pPr>
-      <w:r>
-        <w:t>(5)</w:t>
-      </w:r>
-      <w:r>
-        <w:rPr>
-          <w:rFonts w:hint="eastAsia"/>
-        </w:rPr>
-        <w:t>点击</w:t>
-      </w:r>
-      <w:r>
-        <w:t>"Convert"</w:t>
-      </w:r>
-      <w:r>
-        <w:rPr>
-          <w:rFonts w:hint="eastAsia"/>
-        </w:rPr>
-        <w:t>。</w:t>
-      </w:r>
-    </w:p>
-    <w:p>
-      <w:pPr>
-        <w:tabs>
-          <w:tab w:val="left" w:pos="820"/>
-        </w:tabs>
-      </w:pPr>
-      <w:r>
-        <w:t>(6)</w:t>
-      </w:r>
-      <w:r>
-        <w:rPr>
-          <w:rFonts w:hint="eastAsia"/>
-        </w:rPr>
-        <w:t>提示成功后，</w:t>
-      </w:r>
-      <w:r>
-        <w:rPr>
-          <w:rFonts w:hint="eastAsia"/>
-        </w:rPr>
-        <w:t>确保</w:t>
-      </w:r>
-      <w:r>
-        <w:rPr>
-          <w:rFonts w:hint="eastAsia"/>
-        </w:rPr>
-        <w:t>JSON</w:t>
-      </w:r>
-      <w:r>
-        <w:rPr>
-          <w:rFonts w:hint="eastAsia"/>
-        </w:rPr>
-        <w:t>文件和资源相对应</w:t>
-      </w:r>
-      <w:r>
-        <w:rPr>
-          <w:rFonts w:hint="eastAsia"/>
-        </w:rPr>
-        <w:t>将转换后的</w:t>
-      </w:r>
-      <w:r>
-        <w:rPr>
-          <w:rFonts w:hint="eastAsia"/>
-        </w:rPr>
-        <w:t>JSON</w:t>
-      </w:r>
-      <w:r>
-        <w:rPr>
-          <w:rFonts w:hint="eastAsia"/>
-        </w:rPr>
         <w:t>文件用于低版本</w:t>
       </w:r>
       <w:r>
@@ -1356,19 +1684,13 @@
         <w:tabs>
           <w:tab w:val="left" w:pos="820"/>
         </w:tabs>
-        <w:rPr>
-          <w:rFonts w:hint="eastAsia"/>
-        </w:rPr>
-      </w:pPr>
-    </w:p>
-    <w:p>
-      <w:pPr>
-        <w:tabs>
-          <w:tab w:val="left" w:pos="820"/>
-        </w:tabs>
-        <w:rPr>
-          <w:rFonts w:hint="eastAsia"/>
-        </w:rPr>
+      </w:pPr>
+    </w:p>
+    <w:p>
+      <w:pPr>
+        <w:tabs>
+          <w:tab w:val="left" w:pos="820"/>
+        </w:tabs>
       </w:pPr>
     </w:p>
     <w:p>
@@ -1476,14 +1798,12 @@
         </w:rPr>
         <w:t>打开</w:t>
       </w:r>
-      <w:proofErr w:type="spellStart"/>
       <w:r>
         <w:rPr>
           <w:rFonts w:hint="eastAsia"/>
         </w:rPr>
         <w:t>JsonConvert</w:t>
       </w:r>
-      <w:proofErr w:type="spellEnd"/>
       <w:r>
         <w:rPr>
           <w:rFonts w:hint="eastAsia"/>
@@ -1509,19 +1829,11 @@
       <w:r>
         <w:t>"</w:t>
       </w:r>
-      <w:proofErr w:type="spellStart"/>
-      <w:r>
-        <w:rPr>
-          <w:rFonts w:hint="eastAsia"/>
-        </w:rPr>
-        <w:t>Json</w:t>
-      </w:r>
-      <w:proofErr w:type="spellEnd"/>
-      <w:r>
-        <w:rPr>
-          <w:rFonts w:hint="eastAsia"/>
-        </w:rPr>
-        <w:t xml:space="preserve"> Template File"</w:t>
+      <w:r>
+        <w:rPr>
+          <w:rFonts w:hint="eastAsia"/>
+        </w:rPr>
+        <w:t>Json Template File"</w:t>
       </w:r>
       <w:r>
         <w:rPr>
@@ -1563,15 +1875,7 @@
         <w:t>文件。（即想要把</w:t>
       </w:r>
       <w:r>
-        <w:t xml:space="preserve">Source </w:t>
-      </w:r>
-      <w:proofErr w:type="spellStart"/>
-      <w:r>
-        <w:t>Json</w:t>
-      </w:r>
-      <w:proofErr w:type="spellEnd"/>
-      <w:r>
-        <w:t xml:space="preserve"> File</w:t>
+        <w:t>Source Json File</w:t>
       </w:r>
       <w:r>
         <w:rPr>
@@ -1620,15 +1924,7 @@
         <w:t>点击</w:t>
       </w:r>
       <w:r>
-        <w:t xml:space="preserve">"Source </w:t>
-      </w:r>
-      <w:proofErr w:type="spellStart"/>
-      <w:r>
-        <w:t>Json</w:t>
-      </w:r>
-      <w:proofErr w:type="spellEnd"/>
-      <w:r>
-        <w:t xml:space="preserve"> File"</w:t>
+        <w:t>"Source Json File"</w:t>
       </w:r>
       <w:r>
         <w:rPr>
@@ -1677,21 +1973,7 @@
         <w:rPr>
           <w:rFonts w:hint="eastAsia"/>
         </w:rPr>
-        <w:t xml:space="preserve">"Target </w:t>
-      </w:r>
-      <w:proofErr w:type="spellStart"/>
-      <w:r>
-        <w:rPr>
-          <w:rFonts w:hint="eastAsia"/>
-        </w:rPr>
-        <w:t>Json</w:t>
-      </w:r>
-      <w:proofErr w:type="spellEnd"/>
-      <w:r>
-        <w:rPr>
-          <w:rFonts w:hint="eastAsia"/>
-        </w:rPr>
-        <w:t xml:space="preserve"> File"</w:t>
+        <w:t>"Target Json File"</w:t>
       </w:r>
       <w:r>
         <w:rPr>
@@ -1815,39 +2097,27 @@
         <w:tabs>
           <w:tab w:val="left" w:pos="820"/>
         </w:tabs>
-        <w:rPr>
-          <w:rFonts w:hint="eastAsia"/>
-        </w:rPr>
-      </w:pPr>
-    </w:p>
-    <w:p>
-      <w:pPr>
-        <w:tabs>
-          <w:tab w:val="left" w:pos="820"/>
-        </w:tabs>
-        <w:rPr>
-          <w:rFonts w:hint="eastAsia"/>
-        </w:rPr>
-      </w:pPr>
-    </w:p>
-    <w:p>
-      <w:pPr>
-        <w:tabs>
-          <w:tab w:val="left" w:pos="820"/>
-        </w:tabs>
-        <w:rPr>
-          <w:rFonts w:hint="eastAsia"/>
-        </w:rPr>
-      </w:pPr>
-    </w:p>
-    <w:p>
-      <w:pPr>
-        <w:tabs>
-          <w:tab w:val="left" w:pos="820"/>
-        </w:tabs>
-        <w:rPr>
-          <w:rFonts w:hint="eastAsia"/>
-        </w:rPr>
+      </w:pPr>
+    </w:p>
+    <w:p>
+      <w:pPr>
+        <w:tabs>
+          <w:tab w:val="left" w:pos="820"/>
+        </w:tabs>
+      </w:pPr>
+    </w:p>
+    <w:p>
+      <w:pPr>
+        <w:tabs>
+          <w:tab w:val="left" w:pos="820"/>
+        </w:tabs>
+      </w:pPr>
+    </w:p>
+    <w:p>
+      <w:pPr>
+        <w:tabs>
+          <w:tab w:val="left" w:pos="820"/>
+        </w:tabs>
       </w:pPr>
     </w:p>
     <w:p>
@@ -1948,14 +2218,12 @@
         </w:rPr>
         <w:t>打开</w:t>
       </w:r>
-      <w:proofErr w:type="spellStart"/>
       <w:r>
         <w:rPr>
           <w:rFonts w:hint="eastAsia"/>
         </w:rPr>
         <w:t>JsonConvert</w:t>
       </w:r>
-      <w:proofErr w:type="spellEnd"/>
       <w:r>
         <w:rPr>
           <w:rFonts w:hint="eastAsia"/>
@@ -1981,19 +2249,11 @@
       <w:r>
         <w:t>"</w:t>
       </w:r>
-      <w:proofErr w:type="spellStart"/>
-      <w:r>
-        <w:rPr>
-          <w:rFonts w:hint="eastAsia"/>
-        </w:rPr>
-        <w:t>Json</w:t>
-      </w:r>
-      <w:proofErr w:type="spellEnd"/>
-      <w:r>
-        <w:rPr>
-          <w:rFonts w:hint="eastAsia"/>
-        </w:rPr>
-        <w:t xml:space="preserve"> Template File"</w:t>
+      <w:r>
+        <w:rPr>
+          <w:rFonts w:hint="eastAsia"/>
+        </w:rPr>
+        <w:t>Json Template File"</w:t>
       </w:r>
       <w:r>
         <w:rPr>
@@ -2023,15 +2283,7 @@
         <w:t>文件。（即想要把</w:t>
       </w:r>
       <w:r>
-        <w:t xml:space="preserve">Source </w:t>
-      </w:r>
-      <w:proofErr w:type="spellStart"/>
-      <w:r>
-        <w:t>Json</w:t>
-      </w:r>
-      <w:proofErr w:type="spellEnd"/>
-      <w:r>
-        <w:t xml:space="preserve"> File</w:t>
+        <w:t>Source Json File</w:t>
       </w:r>
       <w:r>
         <w:rPr>
@@ -2080,15 +2332,7 @@
         <w:t>点击</w:t>
       </w:r>
       <w:r>
-        <w:t xml:space="preserve">"Source </w:t>
-      </w:r>
-      <w:proofErr w:type="spellStart"/>
-      <w:r>
-        <w:t>Json</w:t>
-      </w:r>
-      <w:proofErr w:type="spellEnd"/>
-      <w:r>
-        <w:t xml:space="preserve"> File"</w:t>
+        <w:t>"Source Json File"</w:t>
       </w:r>
       <w:r>
         <w:rPr>
@@ -2137,21 +2381,7 @@
         <w:rPr>
           <w:rFonts w:hint="eastAsia"/>
         </w:rPr>
-        <w:t xml:space="preserve">"Target </w:t>
-      </w:r>
-      <w:proofErr w:type="spellStart"/>
-      <w:r>
-        <w:rPr>
-          <w:rFonts w:hint="eastAsia"/>
-        </w:rPr>
-        <w:t>Json</w:t>
-      </w:r>
-      <w:proofErr w:type="spellEnd"/>
-      <w:r>
-        <w:rPr>
-          <w:rFonts w:hint="eastAsia"/>
-        </w:rPr>
-        <w:t xml:space="preserve"> File"</w:t>
+        <w:t>"Target Json File"</w:t>
       </w:r>
       <w:r>
         <w:rPr>
@@ -2239,8 +2469,6 @@
         </w:rPr>
         <w:t>文件和资源相对应</w:t>
       </w:r>
-      <w:bookmarkStart w:id="0" w:name="_GoBack"/>
-      <w:bookmarkEnd w:id="0"/>
       <w:r>
         <w:rPr>
           <w:rFonts w:hint="eastAsia"/>
@@ -2280,7 +2508,7 @@
       </w:pPr>
     </w:p>
     <w:sectPr>
-      <w:headerReference w:type="default" r:id="rId8"/>
+      <w:headerReference w:type="default" r:id="rId9"/>
       <w:pgSz w:w="11906" w:h="16838"/>
       <w:pgMar w:top="1440" w:right="1800" w:bottom="1440" w:left="1800" w:header="851" w:footer="992" w:gutter="0"/>
       <w:cols w:space="425"/>
@@ -2340,14 +2568,12 @@
     <w:r>
       <w:tab/>
     </w:r>
-    <w:proofErr w:type="spellStart"/>
     <w:r>
       <w:rPr>
         <w:rFonts w:hint="eastAsia"/>
       </w:rPr>
       <w:t>JsonConvert</w:t>
     </w:r>
-    <w:proofErr w:type="spellEnd"/>
     <w:r>
       <w:rPr>
         <w:rFonts w:hint="eastAsia"/>
@@ -2356,6 +2582,195 @@
     </w:r>
   </w:p>
 </w:hdr>
+</file>
+
+<file path=word/numbering.xml><?xml version="1.0" encoding="utf-8"?>
+<w:numbering xmlns:wpc="http://schemas.microsoft.com/office/word/2010/wordprocessingCanvas" xmlns:mc="http://schemas.openxmlformats.org/markup-compatibility/2006" xmlns:o="urn:schemas-microsoft-com:office:office" xmlns:r="http://schemas.openxmlformats.org/officeDocument/2006/relationships" xmlns:m="http://schemas.openxmlformats.org/officeDocument/2006/math" xmlns:v="urn:schemas-microsoft-com:vml" xmlns:wp14="http://schemas.microsoft.com/office/word/2010/wordprocessingDrawing" xmlns:wp="http://schemas.openxmlformats.org/drawingml/2006/wordprocessingDrawing" xmlns:w10="urn:schemas-microsoft-com:office:word" xmlns:w="http://schemas.openxmlformats.org/wordprocessingml/2006/main" xmlns:w14="http://schemas.microsoft.com/office/word/2010/wordml" xmlns:wpg="http://schemas.microsoft.com/office/word/2010/wordprocessingGroup" xmlns:wpi="http://schemas.microsoft.com/office/word/2010/wordprocessingInk" xmlns:wne="http://schemas.microsoft.com/office/word/2006/wordml" xmlns:wps="http://schemas.microsoft.com/office/word/2010/wordprocessingShape" mc:Ignorable="w14 wp14">
+  <w:abstractNum w:abstractNumId="0">
+    <w:nsid w:val="35A362B3"/>
+    <w:multiLevelType w:val="hybridMultilevel"/>
+    <w:tmpl w:val="0D9A3408"/>
+    <w:lvl w:ilvl="0" w:tplc="D5F009AA">
+      <w:start w:val="1"/>
+      <w:numFmt w:val="japaneseCounting"/>
+      <w:lvlText w:val="%1．"/>
+      <w:lvlJc w:val="left"/>
+      <w:pPr>
+        <w:ind w:left="420" w:hanging="420"/>
+      </w:pPr>
+      <w:rPr>
+        <w:rFonts w:hint="default"/>
+      </w:rPr>
+    </w:lvl>
+    <w:lvl w:ilvl="1" w:tplc="04090019" w:tentative="1">
+      <w:start w:val="1"/>
+      <w:numFmt w:val="lowerLetter"/>
+      <w:lvlText w:val="%2)"/>
+      <w:lvlJc w:val="left"/>
+      <w:pPr>
+        <w:ind w:left="840" w:hanging="420"/>
+      </w:pPr>
+    </w:lvl>
+    <w:lvl w:ilvl="2" w:tplc="0409001B" w:tentative="1">
+      <w:start w:val="1"/>
+      <w:numFmt w:val="lowerRoman"/>
+      <w:lvlText w:val="%3."/>
+      <w:lvlJc w:val="right"/>
+      <w:pPr>
+        <w:ind w:left="1260" w:hanging="420"/>
+      </w:pPr>
+    </w:lvl>
+    <w:lvl w:ilvl="3" w:tplc="0409000F" w:tentative="1">
+      <w:start w:val="1"/>
+      <w:numFmt w:val="decimal"/>
+      <w:lvlText w:val="%4."/>
+      <w:lvlJc w:val="left"/>
+      <w:pPr>
+        <w:ind w:left="1680" w:hanging="420"/>
+      </w:pPr>
+    </w:lvl>
+    <w:lvl w:ilvl="4" w:tplc="04090019" w:tentative="1">
+      <w:start w:val="1"/>
+      <w:numFmt w:val="lowerLetter"/>
+      <w:lvlText w:val="%5)"/>
+      <w:lvlJc w:val="left"/>
+      <w:pPr>
+        <w:ind w:left="2100" w:hanging="420"/>
+      </w:pPr>
+    </w:lvl>
+    <w:lvl w:ilvl="5" w:tplc="0409001B" w:tentative="1">
+      <w:start w:val="1"/>
+      <w:numFmt w:val="lowerRoman"/>
+      <w:lvlText w:val="%6."/>
+      <w:lvlJc w:val="right"/>
+      <w:pPr>
+        <w:ind w:left="2520" w:hanging="420"/>
+      </w:pPr>
+    </w:lvl>
+    <w:lvl w:ilvl="6" w:tplc="0409000F" w:tentative="1">
+      <w:start w:val="1"/>
+      <w:numFmt w:val="decimal"/>
+      <w:lvlText w:val="%7."/>
+      <w:lvlJc w:val="left"/>
+      <w:pPr>
+        <w:ind w:left="2940" w:hanging="420"/>
+      </w:pPr>
+    </w:lvl>
+    <w:lvl w:ilvl="7" w:tplc="04090019" w:tentative="1">
+      <w:start w:val="1"/>
+      <w:numFmt w:val="lowerLetter"/>
+      <w:lvlText w:val="%8)"/>
+      <w:lvlJc w:val="left"/>
+      <w:pPr>
+        <w:ind w:left="3360" w:hanging="420"/>
+      </w:pPr>
+    </w:lvl>
+    <w:lvl w:ilvl="8" w:tplc="0409001B" w:tentative="1">
+      <w:start w:val="1"/>
+      <w:numFmt w:val="lowerRoman"/>
+      <w:lvlText w:val="%9."/>
+      <w:lvlJc w:val="right"/>
+      <w:pPr>
+        <w:ind w:left="3780" w:hanging="420"/>
+      </w:pPr>
+    </w:lvl>
+  </w:abstractNum>
+  <w:abstractNum w:abstractNumId="1">
+    <w:nsid w:val="481061CD"/>
+    <w:multiLevelType w:val="hybridMultilevel"/>
+    <w:tmpl w:val="57C0BB48"/>
+    <w:lvl w:ilvl="0" w:tplc="2BC46490">
+      <w:start w:val="1"/>
+      <w:numFmt w:val="japaneseCounting"/>
+      <w:lvlText w:val="%1．"/>
+      <w:lvlJc w:val="left"/>
+      <w:pPr>
+        <w:ind w:left="1080" w:hanging="660"/>
+      </w:pPr>
+      <w:rPr>
+        <w:rFonts w:hint="default"/>
+      </w:rPr>
+    </w:lvl>
+    <w:lvl w:ilvl="1" w:tplc="04090019" w:tentative="1">
+      <w:start w:val="1"/>
+      <w:numFmt w:val="lowerLetter"/>
+      <w:lvlText w:val="%2)"/>
+      <w:lvlJc w:val="left"/>
+      <w:pPr>
+        <w:ind w:left="1260" w:hanging="420"/>
+      </w:pPr>
+    </w:lvl>
+    <w:lvl w:ilvl="2" w:tplc="0409001B" w:tentative="1">
+      <w:start w:val="1"/>
+      <w:numFmt w:val="lowerRoman"/>
+      <w:lvlText w:val="%3."/>
+      <w:lvlJc w:val="right"/>
+      <w:pPr>
+        <w:ind w:left="1680" w:hanging="420"/>
+      </w:pPr>
+    </w:lvl>
+    <w:lvl w:ilvl="3" w:tplc="0409000F" w:tentative="1">
+      <w:start w:val="1"/>
+      <w:numFmt w:val="decimal"/>
+      <w:lvlText w:val="%4."/>
+      <w:lvlJc w:val="left"/>
+      <w:pPr>
+        <w:ind w:left="2100" w:hanging="420"/>
+      </w:pPr>
+    </w:lvl>
+    <w:lvl w:ilvl="4" w:tplc="04090019" w:tentative="1">
+      <w:start w:val="1"/>
+      <w:numFmt w:val="lowerLetter"/>
+      <w:lvlText w:val="%5)"/>
+      <w:lvlJc w:val="left"/>
+      <w:pPr>
+        <w:ind w:left="2520" w:hanging="420"/>
+      </w:pPr>
+    </w:lvl>
+    <w:lvl w:ilvl="5" w:tplc="0409001B" w:tentative="1">
+      <w:start w:val="1"/>
+      <w:numFmt w:val="lowerRoman"/>
+      <w:lvlText w:val="%6."/>
+      <w:lvlJc w:val="right"/>
+      <w:pPr>
+        <w:ind w:left="2940" w:hanging="420"/>
+      </w:pPr>
+    </w:lvl>
+    <w:lvl w:ilvl="6" w:tplc="0409000F" w:tentative="1">
+      <w:start w:val="1"/>
+      <w:numFmt w:val="decimal"/>
+      <w:lvlText w:val="%7."/>
+      <w:lvlJc w:val="left"/>
+      <w:pPr>
+        <w:ind w:left="3360" w:hanging="420"/>
+      </w:pPr>
+    </w:lvl>
+    <w:lvl w:ilvl="7" w:tplc="04090019" w:tentative="1">
+      <w:start w:val="1"/>
+      <w:numFmt w:val="lowerLetter"/>
+      <w:lvlText w:val="%8)"/>
+      <w:lvlJc w:val="left"/>
+      <w:pPr>
+        <w:ind w:left="3780" w:hanging="420"/>
+      </w:pPr>
+    </w:lvl>
+    <w:lvl w:ilvl="8" w:tplc="0409001B" w:tentative="1">
+      <w:start w:val="1"/>
+      <w:numFmt w:val="lowerRoman"/>
+      <w:lvlText w:val="%9."/>
+      <w:lvlJc w:val="right"/>
+      <w:pPr>
+        <w:ind w:left="4200" w:hanging="420"/>
+      </w:pPr>
+    </w:lvl>
+  </w:abstractNum>
+  <w:num w:numId="1">
+    <w:abstractNumId w:val="0"/>
+  </w:num>
+  <w:num w:numId="2">
+    <w:abstractNumId w:val="1"/>
+  </w:num>
+</w:numbering>
 </file>
 
 <file path=word/styles.xml><?xml version="1.0" encoding="utf-8"?>

</xml_diff>